<commit_message>
Objective 1 script added
Also made some corrections and added some information to the preparation and imputation mark down.
</commit_message>
<xml_diff>
--- a/0_Documentation/Variables of interest v2.docx
+++ b/0_Documentation/Variables of interest v2.docx
@@ -273,6 +273,7 @@
                 <w:szCs w:val="18"/>
               </w:rPr>
             </w:pPr>
+            <w:proofErr w:type="spellStart"/>
             <w:r>
               <w:rPr>
                 <w:rFonts w:asciiTheme="minorHAnsi" w:hAnsiTheme="minorHAnsi" w:cstheme="minorHAnsi"/>
@@ -281,6 +282,7 @@
               </w:rPr>
               <w:t>zikv_preg</w:t>
             </w:r>
+            <w:proofErr w:type="spellEnd"/>
           </w:p>
         </w:tc>
         <w:tc>
@@ -421,6 +423,7 @@
               </w:rPr>
             </w:pPr>
             <w:commentRangeStart w:id="1"/>
+            <w:proofErr w:type="spellStart"/>
             <w:r>
               <w:rPr>
                 <w:rFonts w:asciiTheme="minorHAnsi" w:hAnsiTheme="minorHAnsi" w:cstheme="minorHAnsi"/>
@@ -430,6 +433,7 @@
               <w:t>fet_zikv</w:t>
             </w:r>
             <w:commentRangeEnd w:id="1"/>
+            <w:proofErr w:type="spellEnd"/>
             <w:r>
               <w:rPr>
                 <w:rStyle w:val="CommentReference"/>
@@ -657,8 +661,18 @@
                 <w:sz w:val="18"/>
                 <w:szCs w:val="18"/>
               </w:rPr>
-              <w:t>Documented miscarriage: spontaneous loss of the product of the gestation &lt;20 wks</w:t>
-            </w:r>
+              <w:t xml:space="preserve">Documented miscarriage: spontaneous loss of the product of the gestation &lt;20 </w:t>
+            </w:r>
+            <w:proofErr w:type="spellStart"/>
+            <w:r>
+              <w:rPr>
+                <w:rFonts w:asciiTheme="minorHAnsi" w:hAnsiTheme="minorHAnsi" w:cstheme="minorHAnsi"/>
+                <w:sz w:val="18"/>
+                <w:szCs w:val="18"/>
+              </w:rPr>
+              <w:t>wks</w:t>
+            </w:r>
+            <w:proofErr w:type="spellEnd"/>
           </w:p>
           <w:p>
             <w:pPr>
@@ -698,8 +712,18 @@
                 <w:sz w:val="18"/>
                 <w:szCs w:val="18"/>
               </w:rPr>
-              <w:t>As bdeath</w:t>
-            </w:r>
+              <w:t xml:space="preserve">As </w:t>
+            </w:r>
+            <w:proofErr w:type="spellStart"/>
+            <w:r>
+              <w:rPr>
+                <w:rFonts w:asciiTheme="minorHAnsi" w:hAnsiTheme="minorHAnsi" w:cstheme="minorHAnsi"/>
+                <w:sz w:val="18"/>
+                <w:szCs w:val="18"/>
+              </w:rPr>
+              <w:t>bdeath</w:t>
+            </w:r>
+            <w:proofErr w:type="spellEnd"/>
           </w:p>
         </w:tc>
         <w:tc>
@@ -771,6 +795,7 @@
                 <w:szCs w:val="18"/>
               </w:rPr>
             </w:pPr>
+            <w:proofErr w:type="spellStart"/>
             <w:r>
               <w:rPr>
                 <w:rFonts w:asciiTheme="minorHAnsi" w:hAnsiTheme="minorHAnsi" w:cstheme="minorHAnsi"/>
@@ -779,6 +804,7 @@
               </w:rPr>
               <w:t>miscarriage_ga</w:t>
             </w:r>
+            <w:proofErr w:type="spellEnd"/>
           </w:p>
         </w:tc>
         <w:tc>
@@ -869,8 +895,18 @@
                 <w:sz w:val="18"/>
                 <w:szCs w:val="18"/>
               </w:rPr>
-              <w:t>As bdeath_ga</w:t>
-            </w:r>
+              <w:t xml:space="preserve">As </w:t>
+            </w:r>
+            <w:proofErr w:type="spellStart"/>
+            <w:r>
+              <w:rPr>
+                <w:rFonts w:asciiTheme="minorHAnsi" w:hAnsiTheme="minorHAnsi" w:cstheme="minorHAnsi"/>
+                <w:sz w:val="18"/>
+                <w:szCs w:val="18"/>
+              </w:rPr>
+              <w:t>bdeath_ga</w:t>
+            </w:r>
+            <w:proofErr w:type="spellEnd"/>
           </w:p>
         </w:tc>
         <w:tc>
@@ -943,6 +979,7 @@
               </w:rPr>
             </w:pPr>
             <w:bookmarkStart w:id="6" w:name="_Hlk71556506"/>
+            <w:proofErr w:type="spellStart"/>
             <w:r>
               <w:rPr>
                 <w:rFonts w:asciiTheme="minorHAnsi" w:hAnsiTheme="minorHAnsi" w:cstheme="minorHAnsi"/>
@@ -952,6 +989,7 @@
               <w:t>loss_etiology</w:t>
             </w:r>
             <w:bookmarkEnd w:id="6"/>
+            <w:proofErr w:type="spellEnd"/>
           </w:p>
         </w:tc>
         <w:tc>
@@ -1130,8 +1168,36 @@
                 <w:sz w:val="18"/>
                 <w:szCs w:val="18"/>
               </w:rPr>
-              <w:t>No, only use before imputation to solve some missings in bdeath</w:t>
-            </w:r>
+              <w:t xml:space="preserve">No, only use before imputation to solve some </w:t>
+            </w:r>
+            <w:proofErr w:type="spellStart"/>
+            <w:r>
+              <w:rPr>
+                <w:rFonts w:asciiTheme="minorHAnsi" w:hAnsiTheme="minorHAnsi" w:cstheme="minorHAnsi"/>
+                <w:sz w:val="18"/>
+                <w:szCs w:val="18"/>
+              </w:rPr>
+              <w:t>missings</w:t>
+            </w:r>
+            <w:proofErr w:type="spellEnd"/>
+            <w:r>
+              <w:rPr>
+                <w:rFonts w:asciiTheme="minorHAnsi" w:hAnsiTheme="minorHAnsi" w:cstheme="minorHAnsi"/>
+                <w:sz w:val="18"/>
+                <w:szCs w:val="18"/>
+              </w:rPr>
+              <w:t xml:space="preserve"> in </w:t>
+            </w:r>
+            <w:proofErr w:type="spellStart"/>
+            <w:r>
+              <w:rPr>
+                <w:rFonts w:asciiTheme="minorHAnsi" w:hAnsiTheme="minorHAnsi" w:cstheme="minorHAnsi"/>
+                <w:sz w:val="18"/>
+                <w:szCs w:val="18"/>
+              </w:rPr>
+              <w:t>bdeath</w:t>
+            </w:r>
+            <w:proofErr w:type="spellEnd"/>
           </w:p>
         </w:tc>
         <w:tc>
@@ -1286,8 +1352,18 @@
                 <w:sz w:val="18"/>
                 <w:szCs w:val="18"/>
               </w:rPr>
-              <w:t>As bdeath</w:t>
-            </w:r>
+              <w:t xml:space="preserve">As </w:t>
+            </w:r>
+            <w:proofErr w:type="spellStart"/>
+            <w:r>
+              <w:rPr>
+                <w:rFonts w:asciiTheme="minorHAnsi" w:hAnsiTheme="minorHAnsi" w:cstheme="minorHAnsi"/>
+                <w:sz w:val="18"/>
+                <w:szCs w:val="18"/>
+              </w:rPr>
+              <w:t>bdeath</w:t>
+            </w:r>
+            <w:proofErr w:type="spellEnd"/>
           </w:p>
         </w:tc>
         <w:tc>
@@ -1363,6 +1439,7 @@
                 <w:szCs w:val="18"/>
               </w:rPr>
             </w:pPr>
+            <w:proofErr w:type="spellStart"/>
             <w:r>
               <w:rPr>
                 <w:rFonts w:asciiTheme="minorHAnsi" w:hAnsiTheme="minorHAnsi" w:cstheme="minorHAnsi"/>
@@ -1371,6 +1448,7 @@
               </w:rPr>
               <w:t>loss_ga</w:t>
             </w:r>
+            <w:proofErr w:type="spellEnd"/>
           </w:p>
         </w:tc>
         <w:tc>
@@ -1480,8 +1558,18 @@
                 <w:sz w:val="18"/>
                 <w:szCs w:val="18"/>
               </w:rPr>
-              <w:t>As bdeath_ga</w:t>
-            </w:r>
+              <w:t xml:space="preserve">As </w:t>
+            </w:r>
+            <w:proofErr w:type="spellStart"/>
+            <w:r>
+              <w:rPr>
+                <w:rFonts w:asciiTheme="minorHAnsi" w:hAnsiTheme="minorHAnsi" w:cstheme="minorHAnsi"/>
+                <w:sz w:val="18"/>
+                <w:szCs w:val="18"/>
+              </w:rPr>
+              <w:t>bdeath_ga</w:t>
+            </w:r>
+            <w:proofErr w:type="spellEnd"/>
           </w:p>
         </w:tc>
         <w:tc>
@@ -1547,7 +1635,25 @@
                 <w:sz w:val="18"/>
                 <w:szCs w:val="18"/>
               </w:rPr>
-              <w:t>Microcephaly (diagnosis:  severe microcephaly, microcephaly, normocephaly, macrocephaly; Z-score)</w:t>
+              <w:t xml:space="preserve">Microcephaly (diagnosis:  severe microcephaly, microcephaly, </w:t>
+            </w:r>
+            <w:proofErr w:type="spellStart"/>
+            <w:r>
+              <w:rPr>
+                <w:rFonts w:asciiTheme="minorHAnsi" w:hAnsiTheme="minorHAnsi" w:cstheme="minorHAnsi"/>
+                <w:sz w:val="18"/>
+                <w:szCs w:val="18"/>
+              </w:rPr>
+              <w:t>normocephaly</w:t>
+            </w:r>
+            <w:proofErr w:type="spellEnd"/>
+            <w:r>
+              <w:rPr>
+                <w:rFonts w:asciiTheme="minorHAnsi" w:hAnsiTheme="minorHAnsi" w:cstheme="minorHAnsi"/>
+                <w:sz w:val="18"/>
+                <w:szCs w:val="18"/>
+              </w:rPr>
+              <w:t>, macrocephaly; Z-score)</w:t>
             </w:r>
           </w:p>
         </w:tc>
@@ -1579,7 +1685,25 @@
                 <w:sz w:val="18"/>
                 <w:szCs w:val="18"/>
               </w:rPr>
-              <w:t xml:space="preserve"> (defined based on inf_head_circ_birth -&gt; microcephaly2)</w:t>
+              <w:t xml:space="preserve"> (defined based on </w:t>
+            </w:r>
+            <w:proofErr w:type="spellStart"/>
+            <w:r>
+              <w:rPr>
+                <w:rFonts w:asciiTheme="minorHAnsi" w:hAnsiTheme="minorHAnsi" w:cstheme="minorHAnsi"/>
+                <w:sz w:val="18"/>
+                <w:szCs w:val="18"/>
+              </w:rPr>
+              <w:t>inf_head_circ_birth</w:t>
+            </w:r>
+            <w:proofErr w:type="spellEnd"/>
+            <w:r>
+              <w:rPr>
+                <w:rFonts w:asciiTheme="minorHAnsi" w:hAnsiTheme="minorHAnsi" w:cstheme="minorHAnsi"/>
+                <w:sz w:val="18"/>
+                <w:szCs w:val="18"/>
+              </w:rPr>
+              <w:t xml:space="preserve"> -&gt; microcephaly2)</w:t>
             </w:r>
           </w:p>
         </w:tc>
@@ -1622,7 +1746,25 @@
                 <w:sz w:val="18"/>
                 <w:szCs w:val="18"/>
               </w:rPr>
-              <w:t>0=Normocephaly; 1=Microcephaly; 2=Severe microcephaly; 888=Not reported by study; 999=Missing</w:t>
+              <w:t>0=</w:t>
+            </w:r>
+            <w:proofErr w:type="spellStart"/>
+            <w:r>
+              <w:rPr>
+                <w:rFonts w:asciiTheme="minorHAnsi" w:hAnsiTheme="minorHAnsi" w:cstheme="minorHAnsi"/>
+                <w:sz w:val="18"/>
+                <w:szCs w:val="18"/>
+              </w:rPr>
+              <w:t>Normocephaly</w:t>
+            </w:r>
+            <w:proofErr w:type="spellEnd"/>
+            <w:r>
+              <w:rPr>
+                <w:rFonts w:asciiTheme="minorHAnsi" w:hAnsiTheme="minorHAnsi" w:cstheme="minorHAnsi"/>
+                <w:sz w:val="18"/>
+                <w:szCs w:val="18"/>
+              </w:rPr>
+              <w:t>; 1=Microcephaly; 2=Severe microcephaly; 888=Not reported by study; 999=Missing</w:t>
             </w:r>
           </w:p>
         </w:tc>
@@ -1723,6 +1865,7 @@
                 <w:szCs w:val="18"/>
               </w:rPr>
             </w:pPr>
+            <w:proofErr w:type="spellStart"/>
             <w:r>
               <w:rPr>
                 <w:rFonts w:asciiTheme="minorHAnsi" w:hAnsiTheme="minorHAnsi" w:cstheme="minorHAnsi"/>
@@ -1731,13 +1874,32 @@
               </w:rPr>
               <w:t>microcephaly_bin</w:t>
             </w:r>
-            <w:r>
-              <w:rPr>
-                <w:rFonts w:asciiTheme="minorHAnsi" w:hAnsiTheme="minorHAnsi" w:cstheme="minorHAnsi"/>
-                <w:sz w:val="18"/>
-                <w:szCs w:val="18"/>
-              </w:rPr>
-              <w:t xml:space="preserve"> (can also be defined based on inf_head_circ_birth -&gt; microcephaly_bin2)</w:t>
+            <w:proofErr w:type="spellEnd"/>
+            <w:r>
+              <w:rPr>
+                <w:rFonts w:asciiTheme="minorHAnsi" w:hAnsiTheme="minorHAnsi" w:cstheme="minorHAnsi"/>
+                <w:sz w:val="18"/>
+                <w:szCs w:val="18"/>
+              </w:rPr>
+              <w:t xml:space="preserve"> (can also be defined based on </w:t>
+            </w:r>
+            <w:proofErr w:type="spellStart"/>
+            <w:r>
+              <w:rPr>
+                <w:rFonts w:asciiTheme="minorHAnsi" w:hAnsiTheme="minorHAnsi" w:cstheme="minorHAnsi"/>
+                <w:sz w:val="18"/>
+                <w:szCs w:val="18"/>
+              </w:rPr>
+              <w:t>inf_head_circ_birth</w:t>
+            </w:r>
+            <w:proofErr w:type="spellEnd"/>
+            <w:r>
+              <w:rPr>
+                <w:rFonts w:asciiTheme="minorHAnsi" w:hAnsiTheme="minorHAnsi" w:cstheme="minorHAnsi"/>
+                <w:sz w:val="18"/>
+                <w:szCs w:val="18"/>
+              </w:rPr>
+              <w:t xml:space="preserve"> -&gt; microcephaly_bin2)</w:t>
             </w:r>
           </w:p>
         </w:tc>
@@ -1806,8 +1968,18 @@
                 <w:szCs w:val="18"/>
               </w:rPr>
               <w:lastRenderedPageBreak/>
-              <w:t>Yes, include microcephaly_bin</w:t>
-            </w:r>
+              <w:t xml:space="preserve">Yes, include </w:t>
+            </w:r>
+            <w:proofErr w:type="spellStart"/>
+            <w:r>
+              <w:rPr>
+                <w:rFonts w:asciiTheme="minorHAnsi" w:hAnsiTheme="minorHAnsi" w:cstheme="minorHAnsi"/>
+                <w:sz w:val="18"/>
+                <w:szCs w:val="18"/>
+              </w:rPr>
+              <w:t>microcephaly_bin</w:t>
+            </w:r>
+            <w:proofErr w:type="spellEnd"/>
           </w:p>
         </w:tc>
         <w:tc>
@@ -1891,6 +2063,7 @@
                 <w:szCs w:val="18"/>
               </w:rPr>
             </w:pPr>
+            <w:proofErr w:type="spellStart"/>
             <w:r>
               <w:rPr>
                 <w:rFonts w:asciiTheme="minorHAnsi" w:hAnsiTheme="minorHAnsi" w:cstheme="minorHAnsi"/>
@@ -1899,6 +2072,7 @@
               </w:rPr>
               <w:t>czs</w:t>
             </w:r>
+            <w:proofErr w:type="spellEnd"/>
             <w:r>
               <w:rPr>
                 <w:rFonts w:asciiTheme="minorHAnsi" w:hAnsiTheme="minorHAnsi" w:cstheme="minorHAnsi"/>
@@ -2156,6 +2330,7 @@
                 <w:szCs w:val="18"/>
               </w:rPr>
             </w:pPr>
+            <w:proofErr w:type="spellStart"/>
             <w:r>
               <w:rPr>
                 <w:rFonts w:asciiTheme="minorHAnsi" w:hAnsiTheme="minorHAnsi" w:cstheme="minorHAnsi"/>
@@ -2164,6 +2339,7 @@
               </w:rPr>
               <w:t>inducedabort</w:t>
             </w:r>
+            <w:proofErr w:type="spellEnd"/>
           </w:p>
         </w:tc>
         <w:tc>
@@ -2306,6 +2482,7 @@
                 <w:szCs w:val="18"/>
               </w:rPr>
             </w:pPr>
+            <w:proofErr w:type="spellStart"/>
             <w:r>
               <w:rPr>
                 <w:rFonts w:asciiTheme="minorHAnsi" w:hAnsiTheme="minorHAnsi" w:cstheme="minorHAnsi"/>
@@ -2314,6 +2491,7 @@
               </w:rPr>
               <w:t>fet_micro</w:t>
             </w:r>
+            <w:proofErr w:type="spellEnd"/>
           </w:p>
         </w:tc>
         <w:tc>
@@ -2595,6 +2773,7 @@
                 <w:szCs w:val="18"/>
               </w:rPr>
             </w:pPr>
+            <w:proofErr w:type="spellStart"/>
             <w:r>
               <w:rPr>
                 <w:rFonts w:asciiTheme="minorHAnsi" w:hAnsiTheme="minorHAnsi" w:cstheme="minorHAnsi"/>
@@ -2603,6 +2782,7 @@
               </w:rPr>
               <w:t>loss_ga</w:t>
             </w:r>
+            <w:proofErr w:type="spellEnd"/>
           </w:p>
         </w:tc>
         <w:tc>
@@ -2769,8 +2949,36 @@
                 <w:sz w:val="18"/>
                 <w:szCs w:val="18"/>
               </w:rPr>
-              <w:t>loss; loss_etiology; loss_ga</w:t>
-            </w:r>
+              <w:t xml:space="preserve">loss; </w:t>
+            </w:r>
+            <w:proofErr w:type="spellStart"/>
+            <w:r>
+              <w:rPr>
+                <w:rFonts w:asciiTheme="minorHAnsi" w:hAnsiTheme="minorHAnsi" w:cstheme="minorHAnsi"/>
+                <w:sz w:val="18"/>
+                <w:szCs w:val="18"/>
+              </w:rPr>
+              <w:t>loss_etiology</w:t>
+            </w:r>
+            <w:proofErr w:type="spellEnd"/>
+            <w:r>
+              <w:rPr>
+                <w:rFonts w:asciiTheme="minorHAnsi" w:hAnsiTheme="minorHAnsi" w:cstheme="minorHAnsi"/>
+                <w:sz w:val="18"/>
+                <w:szCs w:val="18"/>
+              </w:rPr>
+              <w:t xml:space="preserve">; </w:t>
+            </w:r>
+            <w:proofErr w:type="spellStart"/>
+            <w:r>
+              <w:rPr>
+                <w:rFonts w:asciiTheme="minorHAnsi" w:hAnsiTheme="minorHAnsi" w:cstheme="minorHAnsi"/>
+                <w:sz w:val="18"/>
+                <w:szCs w:val="18"/>
+              </w:rPr>
+              <w:t>loss_ga</w:t>
+            </w:r>
+            <w:proofErr w:type="spellEnd"/>
           </w:p>
         </w:tc>
         <w:tc>
@@ -2900,8 +3108,54 @@
                 <w:sz w:val="18"/>
                 <w:szCs w:val="18"/>
               </w:rPr>
-              <w:t>loss; loss_etiology; loss_ga; fet_micro</w:t>
-            </w:r>
+              <w:t xml:space="preserve">loss; </w:t>
+            </w:r>
+            <w:proofErr w:type="spellStart"/>
+            <w:r>
+              <w:rPr>
+                <w:rFonts w:asciiTheme="minorHAnsi" w:hAnsiTheme="minorHAnsi" w:cstheme="minorHAnsi"/>
+                <w:sz w:val="18"/>
+                <w:szCs w:val="18"/>
+              </w:rPr>
+              <w:t>loss_etiology</w:t>
+            </w:r>
+            <w:proofErr w:type="spellEnd"/>
+            <w:r>
+              <w:rPr>
+                <w:rFonts w:asciiTheme="minorHAnsi" w:hAnsiTheme="minorHAnsi" w:cstheme="minorHAnsi"/>
+                <w:sz w:val="18"/>
+                <w:szCs w:val="18"/>
+              </w:rPr>
+              <w:t xml:space="preserve">; </w:t>
+            </w:r>
+            <w:proofErr w:type="spellStart"/>
+            <w:r>
+              <w:rPr>
+                <w:rFonts w:asciiTheme="minorHAnsi" w:hAnsiTheme="minorHAnsi" w:cstheme="minorHAnsi"/>
+                <w:sz w:val="18"/>
+                <w:szCs w:val="18"/>
+              </w:rPr>
+              <w:t>loss_ga</w:t>
+            </w:r>
+            <w:proofErr w:type="spellEnd"/>
+            <w:r>
+              <w:rPr>
+                <w:rFonts w:asciiTheme="minorHAnsi" w:hAnsiTheme="minorHAnsi" w:cstheme="minorHAnsi"/>
+                <w:sz w:val="18"/>
+                <w:szCs w:val="18"/>
+              </w:rPr>
+              <w:t xml:space="preserve">; </w:t>
+            </w:r>
+            <w:proofErr w:type="spellStart"/>
+            <w:r>
+              <w:rPr>
+                <w:rFonts w:asciiTheme="minorHAnsi" w:hAnsiTheme="minorHAnsi" w:cstheme="minorHAnsi"/>
+                <w:sz w:val="18"/>
+                <w:szCs w:val="18"/>
+              </w:rPr>
+              <w:t>fet_micro</w:t>
+            </w:r>
+            <w:proofErr w:type="spellEnd"/>
           </w:p>
         </w:tc>
         <w:tc>
@@ -3017,6 +3271,7 @@
                 <w:szCs w:val="18"/>
               </w:rPr>
             </w:pPr>
+            <w:proofErr w:type="spellStart"/>
             <w:r>
               <w:rPr>
                 <w:rFonts w:asciiTheme="minorHAnsi" w:hAnsiTheme="minorHAnsi" w:cstheme="minorHAnsi"/>
@@ -3025,6 +3280,7 @@
               </w:rPr>
               <w:t>loss_etiology</w:t>
             </w:r>
+            <w:proofErr w:type="spellEnd"/>
           </w:p>
         </w:tc>
         <w:tc>
@@ -3422,6 +3678,7 @@
                 <w:szCs w:val="18"/>
               </w:rPr>
             </w:pPr>
+            <w:proofErr w:type="spellStart"/>
             <w:r>
               <w:rPr>
                 <w:rFonts w:asciiTheme="minorHAnsi" w:hAnsiTheme="minorHAnsi" w:cstheme="minorHAnsi"/>
@@ -3430,6 +3687,7 @@
               </w:rPr>
               <w:t>igr_curr_preg</w:t>
             </w:r>
+            <w:proofErr w:type="spellEnd"/>
           </w:p>
         </w:tc>
         <w:tc>
@@ -3572,7 +3830,25 @@
                 <w:sz w:val="18"/>
                 <w:szCs w:val="18"/>
               </w:rPr>
-              <w:t>Postnatal microcephaly (diagnosis:  severe microcephaly, microcephaly, normocephaly, macrocephaly; Z-score)</w:t>
+              <w:t xml:space="preserve">Postnatal microcephaly (diagnosis:  severe microcephaly, microcephaly, </w:t>
+            </w:r>
+            <w:proofErr w:type="spellStart"/>
+            <w:r>
+              <w:rPr>
+                <w:rFonts w:asciiTheme="minorHAnsi" w:hAnsiTheme="minorHAnsi" w:cstheme="minorHAnsi"/>
+                <w:sz w:val="18"/>
+                <w:szCs w:val="18"/>
+              </w:rPr>
+              <w:t>normocephaly</w:t>
+            </w:r>
+            <w:proofErr w:type="spellEnd"/>
+            <w:r>
+              <w:rPr>
+                <w:rFonts w:asciiTheme="minorHAnsi" w:hAnsiTheme="minorHAnsi" w:cstheme="minorHAnsi"/>
+                <w:sz w:val="18"/>
+                <w:szCs w:val="18"/>
+              </w:rPr>
+              <w:t>, macrocephaly; Z-score)</w:t>
             </w:r>
             <w:commentRangeEnd w:id="10"/>
             <w:r>
@@ -3608,13 +3884,23 @@
                 <w:szCs w:val="18"/>
               </w:rPr>
             </w:pPr>
-            <w:r>
-              <w:rPr>
-                <w:rFonts w:asciiTheme="minorHAnsi" w:hAnsiTheme="minorHAnsi" w:cstheme="minorHAnsi"/>
-                <w:sz w:val="18"/>
-                <w:szCs w:val="18"/>
-              </w:rPr>
-              <w:t xml:space="preserve">microcephaly_bin </w:t>
+            <w:proofErr w:type="spellStart"/>
+            <w:r>
+              <w:rPr>
+                <w:rFonts w:asciiTheme="minorHAnsi" w:hAnsiTheme="minorHAnsi" w:cstheme="minorHAnsi"/>
+                <w:sz w:val="18"/>
+                <w:szCs w:val="18"/>
+              </w:rPr>
+              <w:t>microcephaly_bin</w:t>
+            </w:r>
+            <w:proofErr w:type="spellEnd"/>
+            <w:r>
+              <w:rPr>
+                <w:rFonts w:asciiTheme="minorHAnsi" w:hAnsiTheme="minorHAnsi" w:cstheme="minorHAnsi"/>
+                <w:sz w:val="18"/>
+                <w:szCs w:val="18"/>
+              </w:rPr>
+              <w:t xml:space="preserve"> </w:t>
             </w:r>
           </w:p>
         </w:tc>
@@ -3758,6 +4044,7 @@
                 <w:szCs w:val="18"/>
               </w:rPr>
             </w:pPr>
+            <w:proofErr w:type="spellStart"/>
             <w:r>
               <w:rPr>
                 <w:rFonts w:asciiTheme="minorHAnsi" w:hAnsiTheme="minorHAnsi" w:cstheme="minorHAnsi"/>
@@ -3767,6 +4054,7 @@
               </w:rPr>
               <w:t>fet_micro</w:t>
             </w:r>
+            <w:proofErr w:type="spellEnd"/>
           </w:p>
         </w:tc>
         <w:tc>
@@ -3917,6 +4205,7 @@
                 <w:szCs w:val="18"/>
               </w:rPr>
             </w:pPr>
+            <w:proofErr w:type="spellStart"/>
             <w:r>
               <w:rPr>
                 <w:rFonts w:asciiTheme="minorHAnsi" w:hAnsiTheme="minorHAnsi" w:cstheme="minorHAnsi"/>
@@ -3925,6 +4214,7 @@
               </w:rPr>
               <w:t>birth_ga</w:t>
             </w:r>
+            <w:proofErr w:type="spellEnd"/>
           </w:p>
         </w:tc>
         <w:tc>
@@ -3990,8 +4280,18 @@
                 <w:sz w:val="18"/>
                 <w:szCs w:val="18"/>
               </w:rPr>
-              <w:t>As bdeath_ga</w:t>
-            </w:r>
+              <w:t xml:space="preserve">As </w:t>
+            </w:r>
+            <w:proofErr w:type="spellStart"/>
+            <w:r>
+              <w:rPr>
+                <w:rFonts w:asciiTheme="minorHAnsi" w:hAnsiTheme="minorHAnsi" w:cstheme="minorHAnsi"/>
+                <w:sz w:val="18"/>
+                <w:szCs w:val="18"/>
+              </w:rPr>
+              <w:t>bdeath_ga</w:t>
+            </w:r>
+            <w:proofErr w:type="spellEnd"/>
           </w:p>
         </w:tc>
         <w:tc>
@@ -4075,6 +4375,7 @@
                 <w:szCs w:val="18"/>
               </w:rPr>
             </w:pPr>
+            <w:proofErr w:type="spellStart"/>
             <w:r>
               <w:rPr>
                 <w:rFonts w:asciiTheme="minorHAnsi" w:hAnsiTheme="minorHAnsi" w:cstheme="minorHAnsi"/>
@@ -4083,6 +4384,7 @@
               </w:rPr>
               <w:t>inf_weight</w:t>
             </w:r>
+            <w:proofErr w:type="spellEnd"/>
           </w:p>
         </w:tc>
         <w:tc>
@@ -4289,6 +4591,7 @@
                 <w:szCs w:val="18"/>
               </w:rPr>
             </w:pPr>
+            <w:proofErr w:type="spellStart"/>
             <w:r>
               <w:rPr>
                 <w:rFonts w:asciiTheme="minorHAnsi" w:hAnsiTheme="minorHAnsi" w:cstheme="minorHAnsi"/>
@@ -4297,6 +4600,7 @@
               </w:rPr>
               <w:t>inf_craniofac_abn_bin</w:t>
             </w:r>
+            <w:proofErr w:type="spellEnd"/>
           </w:p>
         </w:tc>
         <w:tc>
@@ -4362,7 +4666,25 @@
                 <w:sz w:val="18"/>
                 <w:szCs w:val="18"/>
               </w:rPr>
-              <w:t>Yes (56% missings, do not forget to recode 888 and 999 to missing)</w:t>
+              <w:t xml:space="preserve">Yes (56% </w:t>
+            </w:r>
+            <w:proofErr w:type="spellStart"/>
+            <w:r>
+              <w:rPr>
+                <w:rFonts w:asciiTheme="minorHAnsi" w:hAnsiTheme="minorHAnsi" w:cstheme="minorHAnsi"/>
+                <w:sz w:val="18"/>
+                <w:szCs w:val="18"/>
+              </w:rPr>
+              <w:t>missings</w:t>
+            </w:r>
+            <w:proofErr w:type="spellEnd"/>
+            <w:r>
+              <w:rPr>
+                <w:rFonts w:asciiTheme="minorHAnsi" w:hAnsiTheme="minorHAnsi" w:cstheme="minorHAnsi"/>
+                <w:sz w:val="18"/>
+                <w:szCs w:val="18"/>
+              </w:rPr>
+              <w:t>, do not forget to recode 888 and 999 to missing)</w:t>
             </w:r>
           </w:p>
         </w:tc>
@@ -4429,7 +4751,25 @@
                 <w:sz w:val="18"/>
                 <w:szCs w:val="18"/>
               </w:rPr>
-              <w:t>Neuroimaging abnormalities (intracranial calcification, lissencephaly, hydranencephaly, porencephaly, ventriculomegaly, posterior fossa abnormalities, cerebellar hypoplasia, corpus callosal and vermian dysgenesis; focal cortical dysplasia)</w:t>
+              <w:t xml:space="preserve">Neuroimaging abnormalities (intracranial calcification, lissencephaly, hydranencephaly, porencephaly, ventriculomegaly, posterior fossa abnormalities, cerebellar hypoplasia, corpus callosal and </w:t>
+            </w:r>
+            <w:proofErr w:type="spellStart"/>
+            <w:r>
+              <w:rPr>
+                <w:rFonts w:asciiTheme="minorHAnsi" w:hAnsiTheme="minorHAnsi" w:cstheme="minorHAnsi"/>
+                <w:sz w:val="18"/>
+                <w:szCs w:val="18"/>
+              </w:rPr>
+              <w:t>vermian</w:t>
+            </w:r>
+            <w:proofErr w:type="spellEnd"/>
+            <w:r>
+              <w:rPr>
+                <w:rFonts w:asciiTheme="minorHAnsi" w:hAnsiTheme="minorHAnsi" w:cstheme="minorHAnsi"/>
+                <w:sz w:val="18"/>
+                <w:szCs w:val="18"/>
+              </w:rPr>
+              <w:t xml:space="preserve"> dysgenesis; focal cortical dysplasia)</w:t>
             </w:r>
           </w:p>
         </w:tc>
@@ -4447,6 +4787,7 @@
                 <w:szCs w:val="18"/>
               </w:rPr>
             </w:pPr>
+            <w:proofErr w:type="spellStart"/>
             <w:r>
               <w:rPr>
                 <w:rFonts w:asciiTheme="minorHAnsi" w:hAnsiTheme="minorHAnsi" w:cstheme="minorHAnsi"/>
@@ -4455,6 +4796,7 @@
               </w:rPr>
               <w:t>neuroabnormality</w:t>
             </w:r>
+            <w:proofErr w:type="spellEnd"/>
           </w:p>
           <w:p>
             <w:pPr>
@@ -4568,9 +4910,11 @@
             <w:pPr>
               <w:pStyle w:val="CommentText"/>
             </w:pPr>
+            <w:proofErr w:type="spellStart"/>
             <w:r>
               <w:t>corticalatrophy</w:t>
             </w:r>
+            <w:proofErr w:type="spellEnd"/>
           </w:p>
           <w:p>
             <w:pPr>
@@ -4609,7 +4953,16 @@
                 <w:sz w:val="18"/>
                 <w:szCs w:val="18"/>
               </w:rPr>
-              <w:t>Abnormal finding for central nervous system (anencephaly, microcephaly, spina bifida, encephalocele, hydrocephalus, holopros</w:t>
+              <w:t xml:space="preserve">Abnormal finding for central nervous system (anencephaly, microcephaly, spina bifida, encephalocele, hydrocephalus, </w:t>
+            </w:r>
+            <w:proofErr w:type="spellStart"/>
+            <w:r>
+              <w:rPr>
+                <w:rFonts w:asciiTheme="minorHAnsi" w:hAnsiTheme="minorHAnsi" w:cstheme="minorHAnsi"/>
+                <w:sz w:val="18"/>
+                <w:szCs w:val="18"/>
+              </w:rPr>
+              <w:t>holopros</w:t>
             </w:r>
             <w:r>
               <w:rPr>
@@ -4619,13 +4972,32 @@
               </w:rPr>
               <w:t>cencephaly</w:t>
             </w:r>
-            <w:r>
-              <w:rPr>
-                <w:rFonts w:asciiTheme="minorHAnsi" w:hAnsiTheme="minorHAnsi" w:cstheme="minorHAnsi"/>
-                <w:sz w:val="18"/>
-                <w:szCs w:val="18"/>
-              </w:rPr>
-              <w:t>, corticalatrophy, brain calcifications, ventriculomegaly</w:t>
+            <w:proofErr w:type="spellEnd"/>
+            <w:r>
+              <w:rPr>
+                <w:rFonts w:asciiTheme="minorHAnsi" w:hAnsiTheme="minorHAnsi" w:cstheme="minorHAnsi"/>
+                <w:sz w:val="18"/>
+                <w:szCs w:val="18"/>
+              </w:rPr>
+              <w:t xml:space="preserve">, </w:t>
+            </w:r>
+            <w:proofErr w:type="spellStart"/>
+            <w:r>
+              <w:rPr>
+                <w:rFonts w:asciiTheme="minorHAnsi" w:hAnsiTheme="minorHAnsi" w:cstheme="minorHAnsi"/>
+                <w:sz w:val="18"/>
+                <w:szCs w:val="18"/>
+              </w:rPr>
+              <w:t>corticalatrophy</w:t>
+            </w:r>
+            <w:proofErr w:type="spellEnd"/>
+            <w:r>
+              <w:rPr>
+                <w:rFonts w:asciiTheme="minorHAnsi" w:hAnsiTheme="minorHAnsi" w:cstheme="minorHAnsi"/>
+                <w:sz w:val="18"/>
+                <w:szCs w:val="18"/>
+              </w:rPr>
+              <w:t>, brain calcifications, ventriculomegaly</w:t>
             </w:r>
             <w:r>
               <w:rPr>
@@ -4893,12 +5265,14 @@
                 <w:rFonts w:asciiTheme="minorHAnsi" w:hAnsiTheme="minorHAnsi" w:cstheme="minorHAnsi"/>
               </w:rPr>
             </w:pPr>
+            <w:proofErr w:type="spellStart"/>
             <w:r>
               <w:rPr>
                 <w:rFonts w:asciiTheme="minorHAnsi" w:hAnsiTheme="minorHAnsi" w:cstheme="minorHAnsi"/>
               </w:rPr>
               <w:t>anyabnormality</w:t>
             </w:r>
+            <w:proofErr w:type="spellEnd"/>
           </w:p>
           <w:p>
             <w:pPr>
@@ -4929,12 +5303,14 @@
                 <w:rFonts w:asciiTheme="minorHAnsi" w:hAnsiTheme="minorHAnsi" w:cstheme="minorHAnsi"/>
               </w:rPr>
             </w:pPr>
+            <w:proofErr w:type="spellStart"/>
             <w:r>
               <w:rPr>
                 <w:rFonts w:asciiTheme="minorHAnsi" w:hAnsiTheme="minorHAnsi" w:cstheme="minorHAnsi"/>
               </w:rPr>
               <w:t>inf_craniofac_abn_bin</w:t>
             </w:r>
+            <w:proofErr w:type="spellEnd"/>
             <w:r>
               <w:rPr>
                 <w:rFonts w:asciiTheme="minorHAnsi" w:hAnsiTheme="minorHAnsi" w:cstheme="minorHAnsi"/>
@@ -4949,24 +5325,28 @@
                 <w:rFonts w:asciiTheme="minorHAnsi" w:hAnsiTheme="minorHAnsi" w:cstheme="minorHAnsi"/>
               </w:rPr>
             </w:pPr>
+            <w:proofErr w:type="spellStart"/>
             <w:r>
               <w:rPr>
                 <w:rFonts w:asciiTheme="minorHAnsi" w:hAnsiTheme="minorHAnsi" w:cstheme="minorHAnsi"/>
               </w:rPr>
               <w:t>neuroabnormality</w:t>
             </w:r>
+            <w:proofErr w:type="spellEnd"/>
             <w:r>
               <w:rPr>
                 <w:rFonts w:asciiTheme="minorHAnsi" w:hAnsiTheme="minorHAnsi" w:cstheme="minorHAnsi"/>
               </w:rPr>
               <w:t xml:space="preserve">, </w:t>
             </w:r>
+            <w:proofErr w:type="spellStart"/>
             <w:r>
               <w:rPr>
                 <w:rFonts w:asciiTheme="minorHAnsi" w:hAnsiTheme="minorHAnsi" w:cstheme="minorHAnsi"/>
               </w:rPr>
               <w:t>ocularabnormality</w:t>
             </w:r>
+            <w:proofErr w:type="spellEnd"/>
             <w:r>
               <w:rPr>
                 <w:rFonts w:asciiTheme="minorHAnsi" w:hAnsiTheme="minorHAnsi" w:cstheme="minorHAnsi"/>
@@ -4985,12 +5365,14 @@
               </w:rPr>
               <w:t xml:space="preserve">, </w:t>
             </w:r>
+            <w:proofErr w:type="spellStart"/>
             <w:r>
               <w:rPr>
                 <w:rFonts w:asciiTheme="minorHAnsi" w:hAnsiTheme="minorHAnsi" w:cstheme="minorHAnsi"/>
               </w:rPr>
               <w:t>nonneurologic</w:t>
             </w:r>
+            <w:proofErr w:type="spellEnd"/>
             <w:r>
               <w:rPr>
                 <w:rFonts w:asciiTheme="minorHAnsi" w:hAnsiTheme="minorHAnsi" w:cstheme="minorHAnsi"/>
@@ -5033,24 +5415,28 @@
               </w:rPr>
               <w:t xml:space="preserve">, </w:t>
             </w:r>
+            <w:proofErr w:type="spellStart"/>
             <w:r>
               <w:rPr>
                 <w:rFonts w:asciiTheme="minorHAnsi" w:hAnsiTheme="minorHAnsi" w:cstheme="minorHAnsi"/>
               </w:rPr>
               <w:t>othabnorm</w:t>
             </w:r>
+            <w:proofErr w:type="spellEnd"/>
             <w:r>
               <w:rPr>
                 <w:rFonts w:asciiTheme="minorHAnsi" w:hAnsiTheme="minorHAnsi" w:cstheme="minorHAnsi"/>
               </w:rPr>
               <w:t xml:space="preserve">, </w:t>
             </w:r>
+            <w:proofErr w:type="spellStart"/>
             <w:r>
               <w:rPr>
                 <w:rFonts w:asciiTheme="minorHAnsi" w:hAnsiTheme="minorHAnsi" w:cstheme="minorHAnsi"/>
               </w:rPr>
               <w:t>microcephaly_bin</w:t>
             </w:r>
+            <w:proofErr w:type="spellEnd"/>
             <w:r>
               <w:rPr>
                 <w:rFonts w:asciiTheme="minorHAnsi" w:hAnsiTheme="minorHAnsi" w:cstheme="minorHAnsi"/>
@@ -5099,7 +5485,16 @@
                 <w:sz w:val="18"/>
                 <w:szCs w:val="18"/>
               </w:rPr>
-              <w:t>cranio-facial abnormalities</w:t>
+              <w:t xml:space="preserve">cranio-facial </w:t>
+            </w:r>
+            <w:proofErr w:type="spellStart"/>
+            <w:r>
+              <w:rPr>
+                <w:rFonts w:asciiTheme="minorHAnsi" w:hAnsiTheme="minorHAnsi" w:cstheme="minorHAnsi"/>
+                <w:sz w:val="18"/>
+                <w:szCs w:val="18"/>
+              </w:rPr>
+              <w:t>abnormalities</w:t>
             </w:r>
             <w:r>
               <w:rPr>
@@ -5115,7 +5510,16 @@
                 <w:sz w:val="18"/>
                 <w:szCs w:val="18"/>
               </w:rPr>
-              <w:t>musculoskeletal system (club foot, Limb deficiency, Reduction deformity upper limbs, Reduction deformity upper limbs, hip dysplasia)</w:t>
+              <w:t>musculoskeletal</w:t>
+            </w:r>
+            <w:proofErr w:type="spellEnd"/>
+            <w:r>
+              <w:rPr>
+                <w:rFonts w:asciiTheme="minorHAnsi" w:hAnsiTheme="minorHAnsi" w:cstheme="minorHAnsi"/>
+                <w:sz w:val="18"/>
+                <w:szCs w:val="18"/>
+              </w:rPr>
+              <w:t xml:space="preserve"> system (club foot, Limb deficiency, Reduction deformity upper limbs, Reduction deformity upper limbs, hip dysplasia)</w:t>
             </w:r>
             <w:r>
               <w:rPr>
@@ -5157,13 +5561,23 @@
               </w:rPr>
               <w:t xml:space="preserve">, </w:t>
             </w:r>
-            <w:r>
-              <w:rPr>
-                <w:rFonts w:asciiTheme="minorHAnsi" w:hAnsiTheme="minorHAnsi" w:cstheme="minorHAnsi"/>
-                <w:sz w:val="18"/>
-                <w:szCs w:val="18"/>
-              </w:rPr>
-              <w:t>oro-facial finding (cleft palate, cleft lip)</w:t>
+            <w:proofErr w:type="spellStart"/>
+            <w:r>
+              <w:rPr>
+                <w:rFonts w:asciiTheme="minorHAnsi" w:hAnsiTheme="minorHAnsi" w:cstheme="minorHAnsi"/>
+                <w:sz w:val="18"/>
+                <w:szCs w:val="18"/>
+              </w:rPr>
+              <w:t>oro</w:t>
+            </w:r>
+            <w:proofErr w:type="spellEnd"/>
+            <w:r>
+              <w:rPr>
+                <w:rFonts w:asciiTheme="minorHAnsi" w:hAnsiTheme="minorHAnsi" w:cstheme="minorHAnsi"/>
+                <w:sz w:val="18"/>
+                <w:szCs w:val="18"/>
+              </w:rPr>
+              <w:t>-facial finding (cleft palate, cleft lip)</w:t>
             </w:r>
             <w:r>
               <w:rPr>
@@ -5179,7 +5593,25 @@
                 <w:sz w:val="18"/>
                 <w:szCs w:val="18"/>
               </w:rPr>
-              <w:t>eye-ear finding (Anophthalmia, microphthalmia, cataracts, anotia, microtia)</w:t>
+              <w:t xml:space="preserve">eye-ear finding (Anophthalmia, microphthalmia, cataracts, </w:t>
+            </w:r>
+            <w:proofErr w:type="spellStart"/>
+            <w:r>
+              <w:rPr>
+                <w:rFonts w:asciiTheme="minorHAnsi" w:hAnsiTheme="minorHAnsi" w:cstheme="minorHAnsi"/>
+                <w:sz w:val="18"/>
+                <w:szCs w:val="18"/>
+              </w:rPr>
+              <w:t>anotia</w:t>
+            </w:r>
+            <w:proofErr w:type="spellEnd"/>
+            <w:r>
+              <w:rPr>
+                <w:rFonts w:asciiTheme="minorHAnsi" w:hAnsiTheme="minorHAnsi" w:cstheme="minorHAnsi"/>
+                <w:sz w:val="18"/>
+                <w:szCs w:val="18"/>
+              </w:rPr>
+              <w:t>, microtia)</w:t>
             </w:r>
             <w:r>
               <w:rPr>
@@ -5566,6 +5998,7 @@
                 <w:szCs w:val="18"/>
               </w:rPr>
             </w:pPr>
+            <w:proofErr w:type="spellStart"/>
             <w:r>
               <w:rPr>
                 <w:rFonts w:asciiTheme="minorHAnsi" w:hAnsiTheme="minorHAnsi" w:cstheme="minorHAnsi"/>
@@ -5574,6 +6007,7 @@
               </w:rPr>
               <w:t>ocularabnormality</w:t>
             </w:r>
+            <w:proofErr w:type="spellEnd"/>
           </w:p>
           <w:p>
             <w:pPr>
@@ -5675,7 +6109,25 @@
                 <w:sz w:val="18"/>
                 <w:szCs w:val="18"/>
               </w:rPr>
-              <w:t xml:space="preserve">Abnormal eye-ear finding (Anophthalmia/microphthalmia, Cataracts, anotia, microtia) detected on </w:t>
+              <w:t xml:space="preserve">Abnormal eye-ear finding (Anophthalmia/microphthalmia, Cataracts, </w:t>
+            </w:r>
+            <w:proofErr w:type="spellStart"/>
+            <w:r>
+              <w:rPr>
+                <w:rFonts w:asciiTheme="minorHAnsi" w:hAnsiTheme="minorHAnsi" w:cstheme="minorHAnsi"/>
+                <w:sz w:val="18"/>
+                <w:szCs w:val="18"/>
+              </w:rPr>
+              <w:t>anotia</w:t>
+            </w:r>
+            <w:proofErr w:type="spellEnd"/>
+            <w:r>
+              <w:rPr>
+                <w:rFonts w:asciiTheme="minorHAnsi" w:hAnsiTheme="minorHAnsi" w:cstheme="minorHAnsi"/>
+                <w:sz w:val="18"/>
+                <w:szCs w:val="18"/>
+              </w:rPr>
+              <w:t xml:space="preserve">, microtia) detected on </w:t>
             </w:r>
             <w:r>
               <w:rPr>
@@ -5944,7 +6396,25 @@
                 <w:sz w:val="18"/>
                 <w:szCs w:val="18"/>
               </w:rPr>
-              <w:t>Congenital contractures (arthrogryposis, uni or bilateral clubfoot)</w:t>
+              <w:t xml:space="preserve">Congenital contractures (arthrogryposis, </w:t>
+            </w:r>
+            <w:proofErr w:type="spellStart"/>
+            <w:r>
+              <w:rPr>
+                <w:rFonts w:asciiTheme="minorHAnsi" w:hAnsiTheme="minorHAnsi" w:cstheme="minorHAnsi"/>
+                <w:sz w:val="18"/>
+                <w:szCs w:val="18"/>
+              </w:rPr>
+              <w:t>uni</w:t>
+            </w:r>
+            <w:proofErr w:type="spellEnd"/>
+            <w:r>
+              <w:rPr>
+                <w:rFonts w:asciiTheme="minorHAnsi" w:hAnsiTheme="minorHAnsi" w:cstheme="minorHAnsi"/>
+                <w:sz w:val="18"/>
+                <w:szCs w:val="18"/>
+              </w:rPr>
+              <w:t xml:space="preserve"> or bilateral clubfoot)</w:t>
             </w:r>
           </w:p>
         </w:tc>
@@ -6250,12 +6720,14 @@
                 <w:rFonts w:asciiTheme="minorHAnsi" w:hAnsiTheme="minorHAnsi" w:cstheme="minorHAnsi"/>
               </w:rPr>
             </w:pPr>
+            <w:proofErr w:type="spellStart"/>
             <w:r>
               <w:rPr>
                 <w:rFonts w:asciiTheme="minorHAnsi" w:hAnsiTheme="minorHAnsi" w:cstheme="minorHAnsi"/>
               </w:rPr>
               <w:t>nonneurologic</w:t>
             </w:r>
+            <w:proofErr w:type="spellEnd"/>
           </w:p>
           <w:p>
             <w:pPr>
@@ -6676,13 +7148,23 @@
               </w:rPr>
               <w:t xml:space="preserve">, </w:t>
             </w:r>
-            <w:r>
-              <w:rPr>
-                <w:rFonts w:asciiTheme="minorHAnsi" w:hAnsiTheme="minorHAnsi" w:cstheme="minorHAnsi"/>
-                <w:sz w:val="18"/>
-                <w:szCs w:val="18"/>
-              </w:rPr>
-              <w:t>oro-facial finding (cleft palate, cleft lip)</w:t>
+            <w:proofErr w:type="spellStart"/>
+            <w:r>
+              <w:rPr>
+                <w:rFonts w:asciiTheme="minorHAnsi" w:hAnsiTheme="minorHAnsi" w:cstheme="minorHAnsi"/>
+                <w:sz w:val="18"/>
+                <w:szCs w:val="18"/>
+              </w:rPr>
+              <w:t>oro</w:t>
+            </w:r>
+            <w:proofErr w:type="spellEnd"/>
+            <w:r>
+              <w:rPr>
+                <w:rFonts w:asciiTheme="minorHAnsi" w:hAnsiTheme="minorHAnsi" w:cstheme="minorHAnsi"/>
+                <w:sz w:val="18"/>
+                <w:szCs w:val="18"/>
+              </w:rPr>
+              <w:t>-facial finding (cleft palate, cleft lip)</w:t>
             </w:r>
             <w:r>
               <w:rPr>
@@ -6698,7 +7180,25 @@
                 <w:sz w:val="18"/>
                 <w:szCs w:val="18"/>
               </w:rPr>
-              <w:t>eye-ear finding (Anophthalmia, microphthalmia, cataracts, anotia, microtia)</w:t>
+              <w:t xml:space="preserve">eye-ear finding (Anophthalmia, microphthalmia, cataracts, </w:t>
+            </w:r>
+            <w:proofErr w:type="spellStart"/>
+            <w:r>
+              <w:rPr>
+                <w:rFonts w:asciiTheme="minorHAnsi" w:hAnsiTheme="minorHAnsi" w:cstheme="minorHAnsi"/>
+                <w:sz w:val="18"/>
+                <w:szCs w:val="18"/>
+              </w:rPr>
+              <w:t>anotia</w:t>
+            </w:r>
+            <w:proofErr w:type="spellEnd"/>
+            <w:r>
+              <w:rPr>
+                <w:rFonts w:asciiTheme="minorHAnsi" w:hAnsiTheme="minorHAnsi" w:cstheme="minorHAnsi"/>
+                <w:sz w:val="18"/>
+                <w:szCs w:val="18"/>
+              </w:rPr>
+              <w:t>, microtia)</w:t>
             </w:r>
             <w:r>
               <w:rPr>
@@ -7669,6 +8169,7 @@
                 <w:szCs w:val="18"/>
               </w:rPr>
             </w:pPr>
+            <w:proofErr w:type="spellStart"/>
             <w:r>
               <w:rPr>
                 <w:rFonts w:asciiTheme="minorHAnsi" w:hAnsiTheme="minorHAnsi" w:cstheme="minorHAnsi"/>
@@ -7677,6 +8178,7 @@
               </w:rPr>
               <w:t>maritalstat</w:t>
             </w:r>
+            <w:proofErr w:type="spellEnd"/>
           </w:p>
         </w:tc>
         <w:tc>
@@ -7996,6 +8498,7 @@
                 <w:szCs w:val="18"/>
               </w:rPr>
             </w:pPr>
+            <w:proofErr w:type="spellStart"/>
             <w:r>
               <w:rPr>
                 <w:rFonts w:asciiTheme="minorHAnsi" w:hAnsiTheme="minorHAnsi" w:cstheme="minorHAnsi"/>
@@ -8004,6 +8507,7 @@
               </w:rPr>
               <w:t>pre_pregweight</w:t>
             </w:r>
+            <w:proofErr w:type="spellEnd"/>
           </w:p>
         </w:tc>
         <w:tc>
@@ -8312,6 +8816,7 @@
                 <w:szCs w:val="18"/>
               </w:rPr>
             </w:pPr>
+            <w:proofErr w:type="spellStart"/>
             <w:r>
               <w:rPr>
                 <w:rFonts w:asciiTheme="minorHAnsi" w:hAnsiTheme="minorHAnsi" w:cstheme="minorHAnsi"/>
@@ -8320,6 +8825,7 @@
               </w:rPr>
               <w:t>ses</w:t>
             </w:r>
+            <w:proofErr w:type="spellEnd"/>
           </w:p>
         </w:tc>
         <w:tc>
@@ -8677,7 +9183,43 @@
                 <w:sz w:val="18"/>
                 <w:szCs w:val="18"/>
               </w:rPr>
-              <w:t>0=No; 1=Yes (any amount); 888=Not reported by study; 999=Missing (inlcuding unknonw)</w:t>
+              <w:t>0=No; 1=Yes (any amount); 888=Not reported by study; 999=Missing (</w:t>
+            </w:r>
+            <w:proofErr w:type="spellStart"/>
+            <w:r>
+              <w:rPr>
+                <w:rFonts w:asciiTheme="minorHAnsi" w:hAnsiTheme="minorHAnsi" w:cstheme="minorHAnsi"/>
+                <w:sz w:val="18"/>
+                <w:szCs w:val="18"/>
+              </w:rPr>
+              <w:t>inlcuding</w:t>
+            </w:r>
+            <w:proofErr w:type="spellEnd"/>
+            <w:r>
+              <w:rPr>
+                <w:rFonts w:asciiTheme="minorHAnsi" w:hAnsiTheme="minorHAnsi" w:cstheme="minorHAnsi"/>
+                <w:sz w:val="18"/>
+                <w:szCs w:val="18"/>
+              </w:rPr>
+              <w:t xml:space="preserve"> </w:t>
+            </w:r>
+            <w:proofErr w:type="spellStart"/>
+            <w:r>
+              <w:rPr>
+                <w:rFonts w:asciiTheme="minorHAnsi" w:hAnsiTheme="minorHAnsi" w:cstheme="minorHAnsi"/>
+                <w:sz w:val="18"/>
+                <w:szCs w:val="18"/>
+              </w:rPr>
+              <w:t>unknonw</w:t>
+            </w:r>
+            <w:proofErr w:type="spellEnd"/>
+            <w:r>
+              <w:rPr>
+                <w:rFonts w:asciiTheme="minorHAnsi" w:hAnsiTheme="minorHAnsi" w:cstheme="minorHAnsi"/>
+                <w:sz w:val="18"/>
+                <w:szCs w:val="18"/>
+              </w:rPr>
+              <w:t>)</w:t>
             </w:r>
           </w:p>
         </w:tc>
@@ -8879,6 +9421,7 @@
                 <w:szCs w:val="18"/>
               </w:rPr>
             </w:pPr>
+            <w:proofErr w:type="spellStart"/>
             <w:r>
               <w:rPr>
                 <w:rFonts w:asciiTheme="minorHAnsi" w:hAnsiTheme="minorHAnsi" w:cstheme="minorHAnsi"/>
@@ -8887,6 +9430,7 @@
               </w:rPr>
               <w:t>drugs_prescr</w:t>
             </w:r>
+            <w:proofErr w:type="spellEnd"/>
           </w:p>
           <w:p>
             <w:pPr>
@@ -8933,6 +9477,7 @@
                 <w:szCs w:val="18"/>
               </w:rPr>
             </w:pPr>
+            <w:proofErr w:type="spellStart"/>
             <w:r>
               <w:rPr>
                 <w:rFonts w:asciiTheme="minorHAnsi" w:hAnsiTheme="minorHAnsi" w:cstheme="minorHAnsi"/>
@@ -8941,6 +9486,7 @@
               </w:rPr>
               <w:t>med_bin</w:t>
             </w:r>
+            <w:proofErr w:type="spellEnd"/>
             <w:r>
               <w:rPr>
                 <w:rFonts w:asciiTheme="minorHAnsi" w:hAnsiTheme="minorHAnsi" w:cstheme="minorHAnsi"/>
@@ -8949,13 +9495,50 @@
               </w:rPr>
               <w:t xml:space="preserve"> </w:t>
             </w:r>
-            <w:r>
-              <w:rPr>
-                <w:rFonts w:asciiTheme="minorHAnsi" w:hAnsiTheme="minorHAnsi" w:cstheme="minorHAnsi"/>
-                <w:sz w:val="18"/>
-                <w:szCs w:val="18"/>
-              </w:rPr>
-              <w:t>med_anticonvuls_bin, med_preg_bin, med_fe</w:t>
+            <w:proofErr w:type="spellStart"/>
+            <w:r>
+              <w:rPr>
+                <w:rFonts w:asciiTheme="minorHAnsi" w:hAnsiTheme="minorHAnsi" w:cstheme="minorHAnsi"/>
+                <w:sz w:val="18"/>
+                <w:szCs w:val="18"/>
+              </w:rPr>
+              <w:t>med_anticonvuls_bin</w:t>
+            </w:r>
+            <w:proofErr w:type="spellEnd"/>
+            <w:r>
+              <w:rPr>
+                <w:rFonts w:asciiTheme="minorHAnsi" w:hAnsiTheme="minorHAnsi" w:cstheme="minorHAnsi"/>
+                <w:sz w:val="18"/>
+                <w:szCs w:val="18"/>
+              </w:rPr>
+              <w:t xml:space="preserve">, </w:t>
+            </w:r>
+            <w:proofErr w:type="spellStart"/>
+            <w:r>
+              <w:rPr>
+                <w:rFonts w:asciiTheme="minorHAnsi" w:hAnsiTheme="minorHAnsi" w:cstheme="minorHAnsi"/>
+                <w:sz w:val="18"/>
+                <w:szCs w:val="18"/>
+              </w:rPr>
+              <w:t>med_preg_bin</w:t>
+            </w:r>
+            <w:proofErr w:type="spellEnd"/>
+            <w:r>
+              <w:rPr>
+                <w:rFonts w:asciiTheme="minorHAnsi" w:hAnsiTheme="minorHAnsi" w:cstheme="minorHAnsi"/>
+                <w:sz w:val="18"/>
+                <w:szCs w:val="18"/>
+              </w:rPr>
+              <w:t xml:space="preserve">, </w:t>
+            </w:r>
+            <w:proofErr w:type="spellStart"/>
+            <w:r>
+              <w:rPr>
+                <w:rFonts w:asciiTheme="minorHAnsi" w:hAnsiTheme="minorHAnsi" w:cstheme="minorHAnsi"/>
+                <w:sz w:val="18"/>
+                <w:szCs w:val="18"/>
+              </w:rPr>
+              <w:t>med_fe</w:t>
             </w:r>
             <w:r>
               <w:rPr>
@@ -8973,6 +9556,7 @@
               </w:rPr>
               <w:t>til_bin</w:t>
             </w:r>
+            <w:proofErr w:type="spellEnd"/>
             <w:r>
               <w:rPr>
                 <w:rFonts w:asciiTheme="minorHAnsi" w:hAnsiTheme="minorHAnsi" w:cstheme="minorHAnsi"/>
@@ -9254,6 +9838,7 @@
                 <w:szCs w:val="18"/>
               </w:rPr>
             </w:pPr>
+            <w:proofErr w:type="spellStart"/>
             <w:r>
               <w:rPr>
                 <w:rFonts w:asciiTheme="minorHAnsi" w:hAnsiTheme="minorHAnsi" w:cstheme="minorHAnsi"/>
@@ -9262,6 +9847,7 @@
               </w:rPr>
               <w:t>vac_rub_enroll</w:t>
             </w:r>
+            <w:proofErr w:type="spellEnd"/>
             <w:r>
               <w:rPr>
                 <w:rFonts w:asciiTheme="minorHAnsi" w:hAnsiTheme="minorHAnsi" w:cstheme="minorHAnsi"/>
@@ -9281,6 +9867,7 @@
                 <w:szCs w:val="18"/>
               </w:rPr>
             </w:pPr>
+            <w:proofErr w:type="spellStart"/>
             <w:r>
               <w:rPr>
                 <w:rFonts w:asciiTheme="minorHAnsi" w:hAnsiTheme="minorHAnsi" w:cstheme="minorHAnsi"/>
@@ -9289,6 +9876,7 @@
               </w:rPr>
               <w:t>vac_vari_enroll</w:t>
             </w:r>
+            <w:proofErr w:type="spellEnd"/>
             <w:r>
               <w:rPr>
                 <w:rFonts w:asciiTheme="minorHAnsi" w:hAnsiTheme="minorHAnsi" w:cstheme="minorHAnsi"/>
@@ -9308,6 +9896,7 @@
                 <w:szCs w:val="18"/>
               </w:rPr>
             </w:pPr>
+            <w:proofErr w:type="spellStart"/>
             <w:r>
               <w:rPr>
                 <w:rFonts w:asciiTheme="minorHAnsi" w:hAnsiTheme="minorHAnsi" w:cstheme="minorHAnsi"/>
@@ -9316,6 +9905,7 @@
               </w:rPr>
               <w:t>vac_yf_enroll</w:t>
             </w:r>
+            <w:proofErr w:type="spellEnd"/>
             <w:r>
               <w:rPr>
                 <w:rFonts w:asciiTheme="minorHAnsi" w:hAnsiTheme="minorHAnsi" w:cstheme="minorHAnsi"/>
@@ -9796,14 +10386,34 @@
                 <w:szCs w:val="18"/>
               </w:rPr>
             </w:pPr>
-            <w:r>
-              <w:rPr>
-                <w:rFonts w:asciiTheme="minorHAnsi" w:hAnsiTheme="minorHAnsi" w:cstheme="minorHAnsi"/>
-                <w:sz w:val="18"/>
-                <w:szCs w:val="18"/>
-              </w:rPr>
-              <w:t>Inf_chromoabn, chromoabn_rx</w:t>
-            </w:r>
+            <w:proofErr w:type="spellStart"/>
+            <w:r>
+              <w:rPr>
+                <w:rFonts w:asciiTheme="minorHAnsi" w:hAnsiTheme="minorHAnsi" w:cstheme="minorHAnsi"/>
+                <w:sz w:val="18"/>
+                <w:szCs w:val="18"/>
+              </w:rPr>
+              <w:t>Inf_chromoabn</w:t>
+            </w:r>
+            <w:proofErr w:type="spellEnd"/>
+            <w:r>
+              <w:rPr>
+                <w:rFonts w:asciiTheme="minorHAnsi" w:hAnsiTheme="minorHAnsi" w:cstheme="minorHAnsi"/>
+                <w:sz w:val="18"/>
+                <w:szCs w:val="18"/>
+              </w:rPr>
+              <w:t xml:space="preserve">, </w:t>
+            </w:r>
+            <w:proofErr w:type="spellStart"/>
+            <w:r>
+              <w:rPr>
+                <w:rFonts w:asciiTheme="minorHAnsi" w:hAnsiTheme="minorHAnsi" w:cstheme="minorHAnsi"/>
+                <w:sz w:val="18"/>
+                <w:szCs w:val="18"/>
+              </w:rPr>
+              <w:t>chromoabn_rx</w:t>
+            </w:r>
+            <w:proofErr w:type="spellEnd"/>
           </w:p>
           <w:p>
             <w:pPr>
@@ -9812,12 +10422,14 @@
                 <w:rFonts w:asciiTheme="minorHAnsi" w:hAnsiTheme="minorHAnsi" w:cstheme="minorHAnsi"/>
               </w:rPr>
             </w:pPr>
+            <w:proofErr w:type="spellStart"/>
             <w:r>
               <w:rPr>
                 <w:rFonts w:asciiTheme="minorHAnsi" w:hAnsiTheme="minorHAnsi" w:cstheme="minorHAnsi"/>
               </w:rPr>
               <w:t>facongendisord_mat_bin</w:t>
             </w:r>
+            <w:proofErr w:type="spellEnd"/>
             <w:r>
               <w:rPr>
                 <w:rFonts w:asciiTheme="minorHAnsi" w:hAnsiTheme="minorHAnsi" w:cstheme="minorHAnsi"/>
@@ -9838,12 +10450,14 @@
                 <w:rFonts w:asciiTheme="minorHAnsi" w:hAnsiTheme="minorHAnsi" w:cstheme="minorHAnsi"/>
               </w:rPr>
             </w:pPr>
+            <w:proofErr w:type="spellStart"/>
             <w:r>
               <w:rPr>
                 <w:rFonts w:asciiTheme="minorHAnsi" w:hAnsiTheme="minorHAnsi" w:cstheme="minorHAnsi"/>
               </w:rPr>
               <w:t>med_bin</w:t>
             </w:r>
+            <w:proofErr w:type="spellEnd"/>
             <w:r>
               <w:rPr>
                 <w:rFonts w:asciiTheme="minorHAnsi" w:hAnsiTheme="minorHAnsi" w:cstheme="minorHAnsi"/>
@@ -9864,12 +10478,14 @@
                 <w:rFonts w:asciiTheme="minorHAnsi" w:hAnsiTheme="minorHAnsi" w:cstheme="minorHAnsi"/>
               </w:rPr>
             </w:pPr>
+            <w:proofErr w:type="spellStart"/>
             <w:r>
               <w:rPr>
                 <w:rFonts w:asciiTheme="minorHAnsi" w:hAnsiTheme="minorHAnsi" w:cstheme="minorHAnsi"/>
               </w:rPr>
               <w:t>med_anticonvuls_bin</w:t>
             </w:r>
+            <w:proofErr w:type="spellEnd"/>
             <w:r>
               <w:rPr>
                 <w:rFonts w:asciiTheme="minorHAnsi" w:hAnsiTheme="minorHAnsi" w:cstheme="minorHAnsi"/>
@@ -9890,12 +10506,14 @@
                 <w:rFonts w:asciiTheme="minorHAnsi" w:hAnsiTheme="minorHAnsi" w:cstheme="minorHAnsi"/>
               </w:rPr>
             </w:pPr>
+            <w:proofErr w:type="spellStart"/>
             <w:r>
               <w:rPr>
                 <w:rFonts w:asciiTheme="minorHAnsi" w:hAnsiTheme="minorHAnsi" w:cstheme="minorHAnsi"/>
               </w:rPr>
               <w:t>med_anticonvuls</w:t>
             </w:r>
+            <w:proofErr w:type="spellEnd"/>
             <w:r>
               <w:rPr>
                 <w:rFonts w:asciiTheme="minorHAnsi" w:hAnsiTheme="minorHAnsi" w:cstheme="minorHAnsi"/>
@@ -9916,12 +10534,14 @@
                 <w:rFonts w:asciiTheme="minorHAnsi" w:hAnsiTheme="minorHAnsi" w:cstheme="minorHAnsi"/>
               </w:rPr>
             </w:pPr>
+            <w:proofErr w:type="spellStart"/>
             <w:r>
               <w:rPr>
                 <w:rFonts w:asciiTheme="minorHAnsi" w:hAnsiTheme="minorHAnsi" w:cstheme="minorHAnsi"/>
               </w:rPr>
               <w:t>med_preg_bin</w:t>
             </w:r>
+            <w:proofErr w:type="spellEnd"/>
             <w:r>
               <w:rPr>
                 <w:rFonts w:asciiTheme="minorHAnsi" w:hAnsiTheme="minorHAnsi" w:cstheme="minorHAnsi"/>
@@ -9942,11 +10562,19 @@
                 <w:rFonts w:asciiTheme="minorHAnsi" w:hAnsiTheme="minorHAnsi" w:cstheme="minorHAnsi"/>
               </w:rPr>
             </w:pPr>
-            <w:r>
-              <w:rPr>
-                <w:rFonts w:asciiTheme="minorHAnsi" w:hAnsiTheme="minorHAnsi" w:cstheme="minorHAnsi"/>
-              </w:rPr>
-              <w:t xml:space="preserve">med_preg </w:t>
+            <w:proofErr w:type="spellStart"/>
+            <w:r>
+              <w:rPr>
+                <w:rFonts w:asciiTheme="minorHAnsi" w:hAnsiTheme="minorHAnsi" w:cstheme="minorHAnsi"/>
+              </w:rPr>
+              <w:t>med_preg</w:t>
+            </w:r>
+            <w:proofErr w:type="spellEnd"/>
+            <w:r>
+              <w:rPr>
+                <w:rFonts w:asciiTheme="minorHAnsi" w:hAnsiTheme="minorHAnsi" w:cstheme="minorHAnsi"/>
+              </w:rPr>
+              <w:t xml:space="preserve"> </w:t>
             </w:r>
             <w:r>
               <w:rPr>
@@ -9968,12 +10596,14 @@
                 <w:rFonts w:asciiTheme="minorHAnsi" w:hAnsiTheme="minorHAnsi" w:cstheme="minorHAnsi"/>
               </w:rPr>
             </w:pPr>
+            <w:proofErr w:type="spellStart"/>
             <w:r>
               <w:rPr>
                 <w:rFonts w:asciiTheme="minorHAnsi" w:hAnsiTheme="minorHAnsi" w:cstheme="minorHAnsi"/>
               </w:rPr>
               <w:t>med_fertil_bin</w:t>
             </w:r>
+            <w:proofErr w:type="spellEnd"/>
             <w:r>
               <w:rPr>
                 <w:rFonts w:asciiTheme="minorHAnsi" w:hAnsiTheme="minorHAnsi" w:cstheme="minorHAnsi"/>
@@ -9994,11 +10624,19 @@
                 <w:rFonts w:asciiTheme="minorHAnsi" w:hAnsiTheme="minorHAnsi" w:cstheme="minorHAnsi"/>
               </w:rPr>
             </w:pPr>
-            <w:r>
-              <w:rPr>
-                <w:rFonts w:asciiTheme="minorHAnsi" w:hAnsiTheme="minorHAnsi" w:cstheme="minorHAnsi"/>
-              </w:rPr>
-              <w:t xml:space="preserve">med_fertil </w:t>
+            <w:proofErr w:type="spellStart"/>
+            <w:r>
+              <w:rPr>
+                <w:rFonts w:asciiTheme="minorHAnsi" w:hAnsiTheme="minorHAnsi" w:cstheme="minorHAnsi"/>
+              </w:rPr>
+              <w:t>med_fertil</w:t>
+            </w:r>
+            <w:proofErr w:type="spellEnd"/>
+            <w:r>
+              <w:rPr>
+                <w:rFonts w:asciiTheme="minorHAnsi" w:hAnsiTheme="minorHAnsi" w:cstheme="minorHAnsi"/>
+              </w:rPr>
+              <w:t xml:space="preserve"> </w:t>
             </w:r>
             <w:r>
               <w:rPr>
@@ -10037,12 +10675,14 @@
                 <w:rFonts w:asciiTheme="minorHAnsi" w:hAnsiTheme="minorHAnsi" w:cstheme="minorHAnsi"/>
               </w:rPr>
             </w:pPr>
+            <w:proofErr w:type="spellStart"/>
             <w:r>
               <w:rPr>
                 <w:rFonts w:asciiTheme="minorHAnsi" w:hAnsiTheme="minorHAnsi" w:cstheme="minorHAnsi"/>
               </w:rPr>
               <w:t>chromoabn_screen</w:t>
             </w:r>
+            <w:proofErr w:type="spellEnd"/>
           </w:p>
           <w:p>
             <w:pPr>
@@ -10051,12 +10691,14 @@
                 <w:rFonts w:asciiTheme="minorHAnsi" w:hAnsiTheme="minorHAnsi" w:cstheme="minorHAnsi"/>
               </w:rPr>
             </w:pPr>
+            <w:proofErr w:type="spellStart"/>
             <w:r>
               <w:rPr>
                 <w:rFonts w:asciiTheme="minorHAnsi" w:hAnsiTheme="minorHAnsi" w:cstheme="minorHAnsi"/>
               </w:rPr>
               <w:t>chromoabn_test</w:t>
             </w:r>
+            <w:proofErr w:type="spellEnd"/>
           </w:p>
           <w:p>
             <w:pPr>
@@ -10065,12 +10707,14 @@
                 <w:rFonts w:asciiTheme="minorHAnsi" w:hAnsiTheme="minorHAnsi" w:cstheme="minorHAnsi"/>
               </w:rPr>
             </w:pPr>
+            <w:proofErr w:type="spellStart"/>
             <w:r>
               <w:rPr>
                 <w:rFonts w:asciiTheme="minorHAnsi" w:hAnsiTheme="minorHAnsi" w:cstheme="minorHAnsi"/>
               </w:rPr>
               <w:t>chromoabn_risk</w:t>
             </w:r>
+            <w:proofErr w:type="spellEnd"/>
           </w:p>
           <w:p>
             <w:pPr>
@@ -10079,12 +10723,14 @@
                 <w:rFonts w:asciiTheme="minorHAnsi" w:hAnsiTheme="minorHAnsi" w:cstheme="minorHAnsi"/>
               </w:rPr>
             </w:pPr>
+            <w:proofErr w:type="spellStart"/>
             <w:r>
               <w:rPr>
                 <w:rFonts w:asciiTheme="minorHAnsi" w:hAnsiTheme="minorHAnsi" w:cstheme="minorHAnsi"/>
               </w:rPr>
               <w:t>chromoabn_rx</w:t>
             </w:r>
+            <w:proofErr w:type="spellEnd"/>
           </w:p>
           <w:p>
             <w:pPr>
@@ -10093,12 +10739,14 @@
                 <w:rFonts w:asciiTheme="minorHAnsi" w:hAnsiTheme="minorHAnsi" w:cstheme="minorHAnsi"/>
               </w:rPr>
             </w:pPr>
+            <w:proofErr w:type="spellStart"/>
             <w:r>
               <w:rPr>
                 <w:rFonts w:asciiTheme="minorHAnsi" w:hAnsiTheme="minorHAnsi" w:cstheme="minorHAnsi"/>
               </w:rPr>
               <w:t>chromoabn_test_oth</w:t>
             </w:r>
+            <w:proofErr w:type="spellEnd"/>
           </w:p>
           <w:p>
             <w:pPr>
@@ -10107,12 +10755,14 @@
                 <w:rFonts w:asciiTheme="minorHAnsi" w:hAnsiTheme="minorHAnsi" w:cstheme="minorHAnsi"/>
               </w:rPr>
             </w:pPr>
+            <w:proofErr w:type="spellStart"/>
             <w:r>
               <w:rPr>
                 <w:rFonts w:asciiTheme="minorHAnsi" w:hAnsiTheme="minorHAnsi" w:cstheme="minorHAnsi"/>
               </w:rPr>
               <w:t>inf_chromoabn</w:t>
             </w:r>
+            <w:proofErr w:type="spellEnd"/>
           </w:p>
           <w:p>
             <w:pPr>
@@ -10121,12 +10771,14 @@
                 <w:rFonts w:asciiTheme="minorHAnsi" w:hAnsiTheme="minorHAnsi" w:cstheme="minorHAnsi"/>
               </w:rPr>
             </w:pPr>
+            <w:proofErr w:type="spellStart"/>
             <w:r>
               <w:rPr>
                 <w:rFonts w:asciiTheme="minorHAnsi" w:hAnsiTheme="minorHAnsi" w:cstheme="minorHAnsi"/>
               </w:rPr>
               <w:t>inf_chromoabn_test</w:t>
             </w:r>
+            <w:proofErr w:type="spellEnd"/>
           </w:p>
           <w:p>
             <w:pPr>
@@ -10135,12 +10787,14 @@
                 <w:rFonts w:asciiTheme="minorHAnsi" w:hAnsiTheme="minorHAnsi" w:cstheme="minorHAnsi"/>
               </w:rPr>
             </w:pPr>
+            <w:proofErr w:type="spellStart"/>
             <w:r>
               <w:rPr>
                 <w:rFonts w:asciiTheme="minorHAnsi" w:hAnsiTheme="minorHAnsi" w:cstheme="minorHAnsi"/>
               </w:rPr>
               <w:t>inf_chromoabn_test_oth</w:t>
             </w:r>
+            <w:proofErr w:type="spellEnd"/>
           </w:p>
           <w:p>
             <w:pPr>
@@ -10274,13 +10928,23 @@
                 <w:szCs w:val="18"/>
               </w:rPr>
             </w:pPr>
-            <w:r>
-              <w:rPr>
-                <w:rFonts w:asciiTheme="minorHAnsi" w:hAnsiTheme="minorHAnsi" w:cstheme="minorHAnsi"/>
-                <w:sz w:val="18"/>
-                <w:szCs w:val="18"/>
-              </w:rPr>
-              <w:t>birth_ga (duplicate variable – also outcome)</w:t>
+            <w:proofErr w:type="spellStart"/>
+            <w:r>
+              <w:rPr>
+                <w:rFonts w:asciiTheme="minorHAnsi" w:hAnsiTheme="minorHAnsi" w:cstheme="minorHAnsi"/>
+                <w:sz w:val="18"/>
+                <w:szCs w:val="18"/>
+              </w:rPr>
+              <w:t>birth_ga</w:t>
+            </w:r>
+            <w:proofErr w:type="spellEnd"/>
+            <w:r>
+              <w:rPr>
+                <w:rFonts w:asciiTheme="minorHAnsi" w:hAnsiTheme="minorHAnsi" w:cstheme="minorHAnsi"/>
+                <w:sz w:val="18"/>
+                <w:szCs w:val="18"/>
+              </w:rPr>
+              <w:t xml:space="preserve"> (duplicate variable – also outcome)</w:t>
             </w:r>
           </w:p>
         </w:tc>
@@ -10464,7 +11128,43 @@
                 <w:sz w:val="18"/>
                 <w:szCs w:val="18"/>
               </w:rPr>
-              <w:t>Gestational age at which women diagnosed with ZIKV, by EITHER ultrasound or LMP, in weeks. If both (ultrasound and LMP) information is avaiblable, priorotize ultrasound's GA information.</w:t>
+              <w:t xml:space="preserve">Gestational age at which women diagnosed with ZIKV, by EITHER ultrasound or LMP, in weeks. If both (ultrasound and LMP) information is </w:t>
+            </w:r>
+            <w:proofErr w:type="spellStart"/>
+            <w:r>
+              <w:rPr>
+                <w:rFonts w:asciiTheme="minorHAnsi" w:hAnsiTheme="minorHAnsi" w:cstheme="minorHAnsi"/>
+                <w:sz w:val="18"/>
+                <w:szCs w:val="18"/>
+              </w:rPr>
+              <w:t>avaiblable</w:t>
+            </w:r>
+            <w:proofErr w:type="spellEnd"/>
+            <w:r>
+              <w:rPr>
+                <w:rFonts w:asciiTheme="minorHAnsi" w:hAnsiTheme="minorHAnsi" w:cstheme="minorHAnsi"/>
+                <w:sz w:val="18"/>
+                <w:szCs w:val="18"/>
+              </w:rPr>
+              <w:t xml:space="preserve">, </w:t>
+            </w:r>
+            <w:proofErr w:type="spellStart"/>
+            <w:r>
+              <w:rPr>
+                <w:rFonts w:asciiTheme="minorHAnsi" w:hAnsiTheme="minorHAnsi" w:cstheme="minorHAnsi"/>
+                <w:sz w:val="18"/>
+                <w:szCs w:val="18"/>
+              </w:rPr>
+              <w:t>priorotize</w:t>
+            </w:r>
+            <w:proofErr w:type="spellEnd"/>
+            <w:r>
+              <w:rPr>
+                <w:rFonts w:asciiTheme="minorHAnsi" w:hAnsiTheme="minorHAnsi" w:cstheme="minorHAnsi"/>
+                <w:sz w:val="18"/>
+                <w:szCs w:val="18"/>
+              </w:rPr>
+              <w:t xml:space="preserve"> ultrasound's GA information.</w:t>
             </w:r>
           </w:p>
           <w:p>
@@ -10502,7 +11202,25 @@
                 <w:sz w:val="18"/>
                 <w:szCs w:val="18"/>
               </w:rPr>
-              <w:t>666=Not Applicable (tested before current pregancy);  888=Not measured by the study;  999=Missing</w:t>
+              <w:t xml:space="preserve">666=Not Applicable (tested before current </w:t>
+            </w:r>
+            <w:proofErr w:type="spellStart"/>
+            <w:r>
+              <w:rPr>
+                <w:rFonts w:asciiTheme="minorHAnsi" w:hAnsiTheme="minorHAnsi" w:cstheme="minorHAnsi"/>
+                <w:sz w:val="18"/>
+                <w:szCs w:val="18"/>
+              </w:rPr>
+              <w:t>pregancy</w:t>
+            </w:r>
+            <w:proofErr w:type="spellEnd"/>
+            <w:r>
+              <w:rPr>
+                <w:rFonts w:asciiTheme="minorHAnsi" w:hAnsiTheme="minorHAnsi" w:cstheme="minorHAnsi"/>
+                <w:sz w:val="18"/>
+                <w:szCs w:val="18"/>
+              </w:rPr>
+              <w:t>);  888=Not measured by the study;  999=Missing</w:t>
             </w:r>
           </w:p>
         </w:tc>
@@ -10634,6 +11352,7 @@
               </w:rPr>
               <w:t xml:space="preserve">Could also use: </w:t>
             </w:r>
+            <w:proofErr w:type="spellStart"/>
             <w:r>
               <w:rPr>
                 <w:rFonts w:asciiTheme="minorHAnsi" w:hAnsiTheme="minorHAnsi" w:cstheme="minorHAnsi"/>
@@ -10644,6 +11363,7 @@
               </w:rPr>
               <w:t>zikv_confirmtest</w:t>
             </w:r>
+            <w:proofErr w:type="spellEnd"/>
             <w:r>
               <w:rPr>
                 <w:rFonts w:asciiTheme="minorHAnsi" w:hAnsiTheme="minorHAnsi" w:cstheme="minorHAnsi"/>
@@ -10665,8 +11385,44 @@
               <w:rPr>
                 <w:rFonts w:asciiTheme="minorHAnsi" w:hAnsiTheme="minorHAnsi" w:cstheme="minorHAnsi"/>
               </w:rPr>
-              <w:t>Also, could see the answers from arb_symp or either arb_clindiag or arb_clindiag_plus</w:t>
-            </w:r>
+              <w:t xml:space="preserve">Also, could see the answers from </w:t>
+            </w:r>
+            <w:proofErr w:type="spellStart"/>
+            <w:r>
+              <w:rPr>
+                <w:rFonts w:asciiTheme="minorHAnsi" w:hAnsiTheme="minorHAnsi" w:cstheme="minorHAnsi"/>
+              </w:rPr>
+              <w:t>arb_symp</w:t>
+            </w:r>
+            <w:proofErr w:type="spellEnd"/>
+            <w:r>
+              <w:rPr>
+                <w:rFonts w:asciiTheme="minorHAnsi" w:hAnsiTheme="minorHAnsi" w:cstheme="minorHAnsi"/>
+              </w:rPr>
+              <w:t xml:space="preserve"> or either </w:t>
+            </w:r>
+            <w:proofErr w:type="spellStart"/>
+            <w:r>
+              <w:rPr>
+                <w:rFonts w:asciiTheme="minorHAnsi" w:hAnsiTheme="minorHAnsi" w:cstheme="minorHAnsi"/>
+              </w:rPr>
+              <w:t>arb_clindiag</w:t>
+            </w:r>
+            <w:proofErr w:type="spellEnd"/>
+            <w:r>
+              <w:rPr>
+                <w:rFonts w:asciiTheme="minorHAnsi" w:hAnsiTheme="minorHAnsi" w:cstheme="minorHAnsi"/>
+              </w:rPr>
+              <w:t xml:space="preserve"> or </w:t>
+            </w:r>
+            <w:proofErr w:type="spellStart"/>
+            <w:r>
+              <w:rPr>
+                <w:rFonts w:asciiTheme="minorHAnsi" w:hAnsiTheme="minorHAnsi" w:cstheme="minorHAnsi"/>
+              </w:rPr>
+              <w:t>arb_clindiag_plus</w:t>
+            </w:r>
+            <w:proofErr w:type="spellEnd"/>
           </w:p>
           <w:p>
             <w:pPr>
@@ -11062,7 +11818,25 @@
                 <w:sz w:val="18"/>
                 <w:szCs w:val="18"/>
               </w:rPr>
-              <w:t>Concurrent or prior flavi- or alphavirus infection</w:t>
+              <w:t xml:space="preserve">Concurrent or prior </w:t>
+            </w:r>
+            <w:proofErr w:type="spellStart"/>
+            <w:r>
+              <w:rPr>
+                <w:rFonts w:asciiTheme="minorHAnsi" w:hAnsiTheme="minorHAnsi" w:cstheme="minorHAnsi"/>
+                <w:sz w:val="18"/>
+                <w:szCs w:val="18"/>
+              </w:rPr>
+              <w:t>flavi</w:t>
+            </w:r>
+            <w:proofErr w:type="spellEnd"/>
+            <w:r>
+              <w:rPr>
+                <w:rFonts w:asciiTheme="minorHAnsi" w:hAnsiTheme="minorHAnsi" w:cstheme="minorHAnsi"/>
+                <w:sz w:val="18"/>
+                <w:szCs w:val="18"/>
+              </w:rPr>
+              <w:t>- or alphavirus infection</w:t>
             </w:r>
           </w:p>
         </w:tc>
@@ -11080,6 +11854,7 @@
                 <w:szCs w:val="18"/>
               </w:rPr>
             </w:pPr>
+            <w:proofErr w:type="spellStart"/>
             <w:r>
               <w:rPr>
                 <w:rFonts w:asciiTheme="minorHAnsi" w:hAnsiTheme="minorHAnsi" w:cstheme="minorHAnsi"/>
@@ -11088,6 +11863,7 @@
               </w:rPr>
               <w:t>flavi_alpha_virus</w:t>
             </w:r>
+            <w:proofErr w:type="spellEnd"/>
           </w:p>
           <w:p>
             <w:pPr>
@@ -11133,6 +11909,7 @@
                 <w:szCs w:val="18"/>
               </w:rPr>
             </w:pPr>
+            <w:proofErr w:type="spellStart"/>
             <w:r>
               <w:rPr>
                 <w:rFonts w:asciiTheme="minorHAnsi" w:hAnsiTheme="minorHAnsi" w:cstheme="minorHAnsi"/>
@@ -11141,6 +11918,7 @@
               </w:rPr>
               <w:t>arb_clindiag_plus</w:t>
             </w:r>
+            <w:proofErr w:type="spellEnd"/>
             <w:r>
               <w:rPr>
                 <w:rFonts w:asciiTheme="minorHAnsi" w:hAnsiTheme="minorHAnsi" w:cstheme="minorHAnsi"/>
@@ -11160,6 +11938,7 @@
                 <w:szCs w:val="18"/>
               </w:rPr>
             </w:pPr>
+            <w:proofErr w:type="spellStart"/>
             <w:r>
               <w:rPr>
                 <w:rFonts w:asciiTheme="minorHAnsi" w:hAnsiTheme="minorHAnsi" w:cstheme="minorHAnsi"/>
@@ -11168,6 +11947,7 @@
               </w:rPr>
               <w:t>arb_clindiag</w:t>
             </w:r>
+            <w:proofErr w:type="spellEnd"/>
             <w:r>
               <w:rPr>
                 <w:rFonts w:asciiTheme="minorHAnsi" w:hAnsiTheme="minorHAnsi" w:cstheme="minorHAnsi"/>
@@ -11187,6 +11967,7 @@
                 <w:szCs w:val="18"/>
               </w:rPr>
             </w:pPr>
+            <w:proofErr w:type="spellStart"/>
             <w:r>
               <w:rPr>
                 <w:rFonts w:asciiTheme="minorHAnsi" w:hAnsiTheme="minorHAnsi" w:cstheme="minorHAnsi"/>
@@ -11203,6 +11984,7 @@
               </w:rPr>
               <w:t>env_ever</w:t>
             </w:r>
+            <w:proofErr w:type="spellEnd"/>
             <w:r>
               <w:rPr>
                 <w:rFonts w:asciiTheme="minorHAnsi" w:hAnsiTheme="minorHAnsi" w:cstheme="minorHAnsi"/>
@@ -11217,8 +11999,18 @@
                 <w:sz w:val="18"/>
                 <w:szCs w:val="18"/>
               </w:rPr>
-              <w:t xml:space="preserve"> chikv_ever</w:t>
-            </w:r>
+              <w:t xml:space="preserve"> </w:t>
+            </w:r>
+            <w:proofErr w:type="spellStart"/>
+            <w:r>
+              <w:rPr>
+                <w:rFonts w:asciiTheme="minorHAnsi" w:hAnsiTheme="minorHAnsi" w:cstheme="minorHAnsi"/>
+                <w:sz w:val="18"/>
+                <w:szCs w:val="18"/>
+              </w:rPr>
+              <w:t>chikv_ever</w:t>
+            </w:r>
+            <w:proofErr w:type="spellEnd"/>
             <w:r>
               <w:rPr>
                 <w:rFonts w:asciiTheme="minorHAnsi" w:hAnsiTheme="minorHAnsi" w:cstheme="minorHAnsi"/>
@@ -11520,7 +12312,27 @@
                 <w:szCs w:val="18"/>
                 <w:lang w:val="en-GB"/>
               </w:rPr>
-              <w:t>History of yellow fever vaccination at enrollment?</w:t>
+              <w:t xml:space="preserve">History of yellow fever vaccination at </w:t>
+            </w:r>
+            <w:proofErr w:type="spellStart"/>
+            <w:r>
+              <w:rPr>
+                <w:rFonts w:asciiTheme="minorHAnsi" w:hAnsiTheme="minorHAnsi" w:cstheme="minorHAnsi"/>
+                <w:sz w:val="18"/>
+                <w:szCs w:val="18"/>
+                <w:lang w:val="en-GB"/>
+              </w:rPr>
+              <w:t>enrollment</w:t>
+            </w:r>
+            <w:proofErr w:type="spellEnd"/>
+            <w:r>
+              <w:rPr>
+                <w:rFonts w:asciiTheme="minorHAnsi" w:hAnsiTheme="minorHAnsi" w:cstheme="minorHAnsi"/>
+                <w:sz w:val="18"/>
+                <w:szCs w:val="18"/>
+                <w:lang w:val="en-GB"/>
+              </w:rPr>
+              <w:t>?</w:t>
             </w:r>
           </w:p>
           <w:p>
@@ -11707,6 +12519,7 @@
                 <w:szCs w:val="18"/>
               </w:rPr>
             </w:pPr>
+            <w:proofErr w:type="spellStart"/>
             <w:r>
               <w:rPr>
                 <w:rFonts w:asciiTheme="minorHAnsi" w:hAnsiTheme="minorHAnsi" w:cstheme="minorHAnsi"/>
@@ -11715,35 +12528,54 @@
               </w:rPr>
               <w:t>prev_comorbid_bin</w:t>
             </w:r>
-          </w:p>
-          <w:p>
-            <w:pPr>
-              <w:spacing w:line="276" w:lineRule="auto"/>
-              <w:contextualSpacing/>
-              <w:rPr>
-                <w:rFonts w:asciiTheme="minorHAnsi" w:hAnsiTheme="minorHAnsi" w:cstheme="minorHAnsi"/>
-                <w:sz w:val="18"/>
-                <w:szCs w:val="18"/>
-              </w:rPr>
-            </w:pPr>
-          </w:p>
-          <w:p>
-            <w:pPr>
-              <w:spacing w:line="276" w:lineRule="auto"/>
-              <w:contextualSpacing/>
-              <w:rPr>
-                <w:rFonts w:asciiTheme="minorHAnsi" w:hAnsiTheme="minorHAnsi" w:cstheme="minorHAnsi"/>
-                <w:sz w:val="18"/>
-                <w:szCs w:val="18"/>
-              </w:rPr>
-            </w:pPr>
-            <w:r>
-              <w:rPr>
-                <w:rFonts w:asciiTheme="minorHAnsi" w:hAnsiTheme="minorHAnsi" w:cstheme="minorHAnsi"/>
-                <w:sz w:val="18"/>
-                <w:szCs w:val="18"/>
-              </w:rPr>
-              <w:t>Also could use hiv, which is specific. Details are in the master codebook for the next phase.</w:t>
+            <w:proofErr w:type="spellEnd"/>
+          </w:p>
+          <w:p>
+            <w:pPr>
+              <w:spacing w:line="276" w:lineRule="auto"/>
+              <w:contextualSpacing/>
+              <w:rPr>
+                <w:rFonts w:asciiTheme="minorHAnsi" w:hAnsiTheme="minorHAnsi" w:cstheme="minorHAnsi"/>
+                <w:sz w:val="18"/>
+                <w:szCs w:val="18"/>
+              </w:rPr>
+            </w:pPr>
+          </w:p>
+          <w:p>
+            <w:pPr>
+              <w:spacing w:line="276" w:lineRule="auto"/>
+              <w:contextualSpacing/>
+              <w:rPr>
+                <w:rFonts w:asciiTheme="minorHAnsi" w:hAnsiTheme="minorHAnsi" w:cstheme="minorHAnsi"/>
+                <w:sz w:val="18"/>
+                <w:szCs w:val="18"/>
+              </w:rPr>
+            </w:pPr>
+            <w:r>
+              <w:rPr>
+                <w:rFonts w:asciiTheme="minorHAnsi" w:hAnsiTheme="minorHAnsi" w:cstheme="minorHAnsi"/>
+                <w:sz w:val="18"/>
+                <w:szCs w:val="18"/>
+              </w:rPr>
+              <w:t xml:space="preserve">Also could use </w:t>
+            </w:r>
+            <w:proofErr w:type="spellStart"/>
+            <w:r>
+              <w:rPr>
+                <w:rFonts w:asciiTheme="minorHAnsi" w:hAnsiTheme="minorHAnsi" w:cstheme="minorHAnsi"/>
+                <w:sz w:val="18"/>
+                <w:szCs w:val="18"/>
+              </w:rPr>
+              <w:t>hiv</w:t>
+            </w:r>
+            <w:proofErr w:type="spellEnd"/>
+            <w:r>
+              <w:rPr>
+                <w:rFonts w:asciiTheme="minorHAnsi" w:hAnsiTheme="minorHAnsi" w:cstheme="minorHAnsi"/>
+                <w:sz w:val="18"/>
+                <w:szCs w:val="18"/>
+              </w:rPr>
+              <w:t>, which is specific. Details are in the master codebook for the next phase.</w:t>
             </w:r>
           </w:p>
         </w:tc>
@@ -11767,7 +12599,25 @@
                 <w:sz w:val="18"/>
                 <w:szCs w:val="18"/>
               </w:rPr>
-              <w:t>Presence of comorbidities (i.e: chronic/ pre-existent/ conditions) before the current pregnancy?</w:t>
+              <w:t>Presence of comorbidities (</w:t>
+            </w:r>
+            <w:proofErr w:type="spellStart"/>
+            <w:r>
+              <w:rPr>
+                <w:rFonts w:asciiTheme="minorHAnsi" w:hAnsiTheme="minorHAnsi" w:cstheme="minorHAnsi"/>
+                <w:sz w:val="18"/>
+                <w:szCs w:val="18"/>
+              </w:rPr>
+              <w:t>i.e</w:t>
+            </w:r>
+            <w:proofErr w:type="spellEnd"/>
+            <w:r>
+              <w:rPr>
+                <w:rFonts w:asciiTheme="minorHAnsi" w:hAnsiTheme="minorHAnsi" w:cstheme="minorHAnsi"/>
+                <w:sz w:val="18"/>
+                <w:szCs w:val="18"/>
+              </w:rPr>
+              <w:t>: chronic/ pre-existent/ conditions) before the current pregnancy?</w:t>
             </w:r>
           </w:p>
           <w:p>
@@ -12037,6 +12887,7 @@
                 <w:szCs w:val="18"/>
               </w:rPr>
             </w:pPr>
+            <w:proofErr w:type="spellStart"/>
             <w:r>
               <w:rPr>
                 <w:rFonts w:asciiTheme="minorHAnsi" w:hAnsiTheme="minorHAnsi" w:cstheme="minorHAnsi"/>
@@ -12045,6 +12896,7 @@
               </w:rPr>
               <w:t>gestdiab</w:t>
             </w:r>
+            <w:proofErr w:type="spellEnd"/>
           </w:p>
         </w:tc>
         <w:tc>
@@ -12195,6 +13047,7 @@
                 <w:szCs w:val="18"/>
               </w:rPr>
             </w:pPr>
+            <w:proofErr w:type="spellStart"/>
             <w:r>
               <w:rPr>
                 <w:rFonts w:asciiTheme="minorHAnsi" w:hAnsiTheme="minorHAnsi" w:cstheme="minorHAnsi"/>
@@ -12203,6 +13056,7 @@
               </w:rPr>
               <w:t>storch_patho</w:t>
             </w:r>
+            <w:proofErr w:type="spellEnd"/>
           </w:p>
           <w:p>
             <w:pPr>
@@ -12248,6 +13102,7 @@
                 <w:szCs w:val="18"/>
               </w:rPr>
             </w:pPr>
+            <w:proofErr w:type="spellStart"/>
             <w:r>
               <w:rPr>
                 <w:rFonts w:asciiTheme="minorHAnsi" w:hAnsiTheme="minorHAnsi" w:cstheme="minorHAnsi"/>
@@ -12256,6 +13111,7 @@
               </w:rPr>
               <w:t>storch_bin</w:t>
             </w:r>
+            <w:proofErr w:type="spellEnd"/>
             <w:r>
               <w:rPr>
                 <w:rFonts w:asciiTheme="minorHAnsi" w:hAnsiTheme="minorHAnsi" w:cstheme="minorHAnsi"/>
@@ -12264,6 +13120,7 @@
               </w:rPr>
               <w:t xml:space="preserve">, </w:t>
             </w:r>
+            <w:proofErr w:type="spellStart"/>
             <w:r>
               <w:rPr>
                 <w:rFonts w:asciiTheme="minorHAnsi" w:hAnsiTheme="minorHAnsi" w:cstheme="minorHAnsi"/>
@@ -12272,6 +13129,7 @@
               </w:rPr>
               <w:t>storch</w:t>
             </w:r>
+            <w:proofErr w:type="spellEnd"/>
             <w:r>
               <w:rPr>
                 <w:rFonts w:asciiTheme="minorHAnsi" w:hAnsiTheme="minorHAnsi" w:cstheme="minorHAnsi"/>
@@ -12281,6 +13139,7 @@
               <w:t xml:space="preserve">, </w:t>
             </w:r>
             <w:commentRangeStart w:id="18"/>
+            <w:proofErr w:type="spellStart"/>
             <w:r>
               <w:rPr>
                 <w:rFonts w:asciiTheme="minorHAnsi" w:hAnsiTheme="minorHAnsi" w:cstheme="minorHAnsi"/>
@@ -12290,6 +13149,7 @@
               <w:t>toxo</w:t>
             </w:r>
             <w:commentRangeEnd w:id="18"/>
+            <w:proofErr w:type="spellEnd"/>
             <w:r>
               <w:rPr>
                 <w:rStyle w:val="CommentReference"/>
@@ -12325,6 +13185,7 @@
                 <w:szCs w:val="18"/>
               </w:rPr>
             </w:pPr>
+            <w:proofErr w:type="spellStart"/>
             <w:r>
               <w:rPr>
                 <w:rFonts w:asciiTheme="minorHAnsi" w:hAnsiTheme="minorHAnsi" w:cstheme="minorHAnsi"/>
@@ -12333,6 +13194,7 @@
               </w:rPr>
               <w:t>toxo_treat</w:t>
             </w:r>
+            <w:proofErr w:type="spellEnd"/>
             <w:r>
               <w:rPr>
                 <w:rFonts w:asciiTheme="minorHAnsi" w:hAnsiTheme="minorHAnsi" w:cstheme="minorHAnsi"/>
@@ -12375,6 +13237,7 @@
                 <w:szCs w:val="18"/>
               </w:rPr>
             </w:pPr>
+            <w:proofErr w:type="spellStart"/>
             <w:r>
               <w:rPr>
                 <w:rFonts w:asciiTheme="minorHAnsi" w:hAnsiTheme="minorHAnsi" w:cstheme="minorHAnsi"/>
@@ -12383,6 +13246,7 @@
               </w:rPr>
               <w:t>syphilis_treat</w:t>
             </w:r>
+            <w:proofErr w:type="spellEnd"/>
             <w:r>
               <w:rPr>
                 <w:rFonts w:asciiTheme="minorHAnsi" w:hAnsiTheme="minorHAnsi" w:cstheme="minorHAnsi"/>
@@ -12537,6 +13401,7 @@
               </w:rPr>
               <w:t xml:space="preserve">, </w:t>
             </w:r>
+            <w:proofErr w:type="spellStart"/>
             <w:r>
               <w:rPr>
                 <w:rFonts w:asciiTheme="minorHAnsi" w:hAnsiTheme="minorHAnsi" w:cstheme="minorHAnsi"/>
@@ -12545,6 +13410,7 @@
               </w:rPr>
               <w:t>genitalwarts</w:t>
             </w:r>
+            <w:proofErr w:type="spellEnd"/>
             <w:r>
               <w:rPr>
                 <w:rFonts w:asciiTheme="minorHAnsi" w:hAnsiTheme="minorHAnsi" w:cstheme="minorHAnsi"/>
@@ -12643,8 +13509,18 @@
                 <w:sz w:val="18"/>
                 <w:szCs w:val="18"/>
               </w:rPr>
-              <w:t>variables are binary complementary variables for specific STORCH patogens</w:t>
-            </w:r>
+              <w:t xml:space="preserve">variables are binary complementary variables for specific STORCH </w:t>
+            </w:r>
+            <w:proofErr w:type="spellStart"/>
+            <w:r>
+              <w:rPr>
+                <w:rFonts w:asciiTheme="minorHAnsi" w:hAnsiTheme="minorHAnsi" w:cstheme="minorHAnsi"/>
+                <w:sz w:val="18"/>
+                <w:szCs w:val="18"/>
+              </w:rPr>
+              <w:t>patogens</w:t>
+            </w:r>
+            <w:proofErr w:type="spellEnd"/>
           </w:p>
         </w:tc>
         <w:tc>
@@ -12766,7 +13642,25 @@
                 <w:sz w:val="18"/>
                 <w:szCs w:val="18"/>
               </w:rPr>
-              <w:t>ould use weight or pre_pregweight and height for the available values</w:t>
+              <w:t xml:space="preserve">ould use weight or </w:t>
+            </w:r>
+            <w:proofErr w:type="spellStart"/>
+            <w:r>
+              <w:rPr>
+                <w:rFonts w:asciiTheme="minorHAnsi" w:hAnsiTheme="minorHAnsi" w:cstheme="minorHAnsi"/>
+                <w:sz w:val="18"/>
+                <w:szCs w:val="18"/>
+              </w:rPr>
+              <w:t>pre_pregweight</w:t>
+            </w:r>
+            <w:proofErr w:type="spellEnd"/>
+            <w:r>
+              <w:rPr>
+                <w:rFonts w:asciiTheme="minorHAnsi" w:hAnsiTheme="minorHAnsi" w:cstheme="minorHAnsi"/>
+                <w:sz w:val="18"/>
+                <w:szCs w:val="18"/>
+              </w:rPr>
+              <w:t xml:space="preserve"> and height for the available values</w:t>
             </w:r>
           </w:p>
         </w:tc>
@@ -12893,6 +13787,7 @@
                 <w:highlight w:val="red"/>
               </w:rPr>
             </w:pPr>
+            <w:proofErr w:type="spellStart"/>
             <w:r>
               <w:rPr>
                 <w:rFonts w:asciiTheme="minorHAnsi" w:hAnsiTheme="minorHAnsi" w:cstheme="minorHAnsi"/>
@@ -12901,6 +13796,7 @@
               </w:rPr>
               <w:t>arb_symp</w:t>
             </w:r>
+            <w:proofErr w:type="spellEnd"/>
           </w:p>
           <w:p>
             <w:pPr>
@@ -12943,6 +13839,7 @@
                 <w:szCs w:val="18"/>
               </w:rPr>
             </w:pPr>
+            <w:proofErr w:type="spellStart"/>
             <w:r>
               <w:rPr>
                 <w:rFonts w:asciiTheme="minorHAnsi" w:hAnsiTheme="minorHAnsi" w:cstheme="minorHAnsi"/>
@@ -12951,17 +13848,19 @@
               </w:rPr>
               <w:t>fever_meas</w:t>
             </w:r>
-          </w:p>
-          <w:p>
-            <w:pPr>
-              <w:spacing w:line="276" w:lineRule="auto"/>
-              <w:contextualSpacing/>
-              <w:rPr>
-                <w:rFonts w:asciiTheme="minorHAnsi" w:hAnsiTheme="minorHAnsi" w:cstheme="minorHAnsi"/>
-                <w:sz w:val="18"/>
-                <w:szCs w:val="18"/>
-              </w:rPr>
-            </w:pPr>
+            <w:proofErr w:type="spellEnd"/>
+          </w:p>
+          <w:p>
+            <w:pPr>
+              <w:spacing w:line="276" w:lineRule="auto"/>
+              <w:contextualSpacing/>
+              <w:rPr>
+                <w:rFonts w:asciiTheme="minorHAnsi" w:hAnsiTheme="minorHAnsi" w:cstheme="minorHAnsi"/>
+                <w:sz w:val="18"/>
+                <w:szCs w:val="18"/>
+              </w:rPr>
+            </w:pPr>
+            <w:proofErr w:type="spellStart"/>
             <w:r>
               <w:rPr>
                 <w:rFonts w:asciiTheme="minorHAnsi" w:hAnsiTheme="minorHAnsi" w:cstheme="minorHAnsi"/>
@@ -12970,6 +13869,7 @@
               </w:rPr>
               <w:t>fever_n</w:t>
             </w:r>
+            <w:proofErr w:type="spellEnd"/>
           </w:p>
           <w:p>
             <w:pPr>
@@ -13019,6 +13919,7 @@
                 <w:szCs w:val="18"/>
               </w:rPr>
             </w:pPr>
+            <w:proofErr w:type="spellStart"/>
             <w:r>
               <w:rPr>
                 <w:rFonts w:asciiTheme="minorHAnsi" w:hAnsiTheme="minorHAnsi" w:cstheme="minorHAnsi"/>
@@ -13027,6 +13928,7 @@
               </w:rPr>
               <w:t>rash_type</w:t>
             </w:r>
+            <w:proofErr w:type="spellEnd"/>
           </w:p>
           <w:p>
             <w:pPr>
@@ -13058,6 +13960,7 @@
                 <w:szCs w:val="18"/>
               </w:rPr>
             </w:pPr>
+            <w:proofErr w:type="spellStart"/>
             <w:r>
               <w:rPr>
                 <w:rFonts w:asciiTheme="minorHAnsi" w:hAnsiTheme="minorHAnsi" w:cstheme="minorHAnsi"/>
@@ -13066,17 +13969,19 @@
               </w:rPr>
               <w:t>conjunctivitis_n</w:t>
             </w:r>
-          </w:p>
-          <w:p>
-            <w:pPr>
-              <w:spacing w:line="276" w:lineRule="auto"/>
-              <w:contextualSpacing/>
-              <w:rPr>
-                <w:rFonts w:asciiTheme="minorHAnsi" w:hAnsiTheme="minorHAnsi" w:cstheme="minorHAnsi"/>
-                <w:sz w:val="18"/>
-                <w:szCs w:val="18"/>
-              </w:rPr>
-            </w:pPr>
+            <w:proofErr w:type="spellEnd"/>
+          </w:p>
+          <w:p>
+            <w:pPr>
+              <w:spacing w:line="276" w:lineRule="auto"/>
+              <w:contextualSpacing/>
+              <w:rPr>
+                <w:rFonts w:asciiTheme="minorHAnsi" w:hAnsiTheme="minorHAnsi" w:cstheme="minorHAnsi"/>
+                <w:sz w:val="18"/>
+                <w:szCs w:val="18"/>
+              </w:rPr>
+            </w:pPr>
+            <w:proofErr w:type="spellStart"/>
             <w:r>
               <w:rPr>
                 <w:rFonts w:asciiTheme="minorHAnsi" w:hAnsiTheme="minorHAnsi" w:cstheme="minorHAnsi"/>
@@ -13085,17 +13990,19 @@
               </w:rPr>
               <w:t>muscle_pain</w:t>
             </w:r>
-          </w:p>
-          <w:p>
-            <w:pPr>
-              <w:spacing w:line="276" w:lineRule="auto"/>
-              <w:contextualSpacing/>
-              <w:rPr>
-                <w:rFonts w:asciiTheme="minorHAnsi" w:hAnsiTheme="minorHAnsi" w:cstheme="minorHAnsi"/>
-                <w:sz w:val="18"/>
-                <w:szCs w:val="18"/>
-              </w:rPr>
-            </w:pPr>
+            <w:proofErr w:type="spellEnd"/>
+          </w:p>
+          <w:p>
+            <w:pPr>
+              <w:spacing w:line="276" w:lineRule="auto"/>
+              <w:contextualSpacing/>
+              <w:rPr>
+                <w:rFonts w:asciiTheme="minorHAnsi" w:hAnsiTheme="minorHAnsi" w:cstheme="minorHAnsi"/>
+                <w:sz w:val="18"/>
+                <w:szCs w:val="18"/>
+              </w:rPr>
+            </w:pPr>
+            <w:proofErr w:type="spellStart"/>
             <w:r>
               <w:rPr>
                 <w:rFonts w:asciiTheme="minorHAnsi" w:hAnsiTheme="minorHAnsi" w:cstheme="minorHAnsi"/>
@@ -13104,6 +14011,7 @@
               </w:rPr>
               <w:t>muscle_pain_n</w:t>
             </w:r>
+            <w:proofErr w:type="spellEnd"/>
           </w:p>
           <w:p>
             <w:pPr>
@@ -13134,6 +14042,7 @@
                 <w:szCs w:val="18"/>
               </w:rPr>
             </w:pPr>
+            <w:proofErr w:type="spellStart"/>
             <w:r>
               <w:rPr>
                 <w:rFonts w:asciiTheme="minorHAnsi" w:hAnsiTheme="minorHAnsi" w:cstheme="minorHAnsi"/>
@@ -13142,6 +14051,7 @@
               </w:rPr>
               <w:t>arthralgia_n</w:t>
             </w:r>
+            <w:proofErr w:type="spellEnd"/>
           </w:p>
           <w:p>
             <w:pPr>
@@ -13210,6 +14120,7 @@
                 <w:szCs w:val="18"/>
               </w:rPr>
             </w:pPr>
+            <w:proofErr w:type="spellStart"/>
             <w:r>
               <w:rPr>
                 <w:rFonts w:asciiTheme="minorHAnsi" w:hAnsiTheme="minorHAnsi" w:cstheme="minorHAnsi"/>
@@ -13218,6 +14129,7 @@
               </w:rPr>
               <w:t>abd_pain</w:t>
             </w:r>
+            <w:proofErr w:type="spellEnd"/>
           </w:p>
           <w:p>
             <w:pPr>
@@ -13248,6 +14160,7 @@
                 <w:szCs w:val="18"/>
               </w:rPr>
             </w:pPr>
+            <w:proofErr w:type="spellStart"/>
             <w:r>
               <w:rPr>
                 <w:rFonts w:asciiTheme="minorHAnsi" w:hAnsiTheme="minorHAnsi" w:cstheme="minorHAnsi"/>
@@ -13256,6 +14169,7 @@
               </w:rPr>
               <w:t>runnynose</w:t>
             </w:r>
+            <w:proofErr w:type="spellEnd"/>
           </w:p>
           <w:p>
             <w:pPr>
@@ -13286,6 +14200,7 @@
                 <w:szCs w:val="18"/>
               </w:rPr>
             </w:pPr>
+            <w:proofErr w:type="spellStart"/>
             <w:r>
               <w:rPr>
                 <w:rFonts w:asciiTheme="minorHAnsi" w:hAnsiTheme="minorHAnsi" w:cstheme="minorHAnsi"/>
@@ -13294,17 +14209,19 @@
               </w:rPr>
               <w:t>sorethroat</w:t>
             </w:r>
-          </w:p>
-          <w:p>
-            <w:pPr>
-              <w:spacing w:line="276" w:lineRule="auto"/>
-              <w:contextualSpacing/>
-              <w:rPr>
-                <w:rFonts w:asciiTheme="minorHAnsi" w:hAnsiTheme="minorHAnsi" w:cstheme="minorHAnsi"/>
-                <w:sz w:val="18"/>
-                <w:szCs w:val="18"/>
-              </w:rPr>
-            </w:pPr>
+            <w:proofErr w:type="spellEnd"/>
+          </w:p>
+          <w:p>
+            <w:pPr>
+              <w:spacing w:line="276" w:lineRule="auto"/>
+              <w:contextualSpacing/>
+              <w:rPr>
+                <w:rFonts w:asciiTheme="minorHAnsi" w:hAnsiTheme="minorHAnsi" w:cstheme="minorHAnsi"/>
+                <w:sz w:val="18"/>
+                <w:szCs w:val="18"/>
+              </w:rPr>
+            </w:pPr>
+            <w:proofErr w:type="spellStart"/>
             <w:r>
               <w:rPr>
                 <w:rFonts w:asciiTheme="minorHAnsi" w:hAnsiTheme="minorHAnsi" w:cstheme="minorHAnsi"/>
@@ -13313,6 +14230,7 @@
               </w:rPr>
               <w:t>symp_oth</w:t>
             </w:r>
+            <w:proofErr w:type="spellEnd"/>
           </w:p>
         </w:tc>
         <w:tc>
@@ -13828,9 +14746,11 @@
         </w:rPr>
         <w:annotationRef/>
       </w:r>
+      <w:proofErr w:type="spellStart"/>
       <w:r>
         <w:t>Brazil_RiodeJaneiro_Cunha</w:t>
       </w:r>
+      <w:proofErr w:type="spellEnd"/>
       <w:r>
         <w:t xml:space="preserve"> might also include women that are not pregnant -&gt; should we exclude these from analyses? As none of the outcomes are applicable if a woman is not pregnant. Is it possible to exclude them? Is there a variable indicating whether a woman was pregnant or not?</w:t>
       </w:r>
@@ -13885,9 +14805,11 @@
       <w:r>
         <w:t xml:space="preserve">For postnatal, could use </w:t>
       </w:r>
+      <w:proofErr w:type="spellStart"/>
       <w:r>
         <w:t>inf_head_circ_birth</w:t>
       </w:r>
+      <w:proofErr w:type="spellEnd"/>
       <w:r>
         <w:t xml:space="preserve"> or if results available/present for: </w:t>
       </w:r>
@@ -13978,35 +14900,6 @@
       </w:r>
       <w:r>
         <w:t>In the dataset, values range from 0 to 20. What do these values mean?</w:t>
-      </w:r>
-    </w:p>
-    <w:p>
-      <w:pPr>
-        <w:pStyle w:val="CommentText"/>
-      </w:pPr>
-    </w:p>
-    <w:p>
-      <w:pPr>
-        <w:pStyle w:val="CommentText"/>
-        <w:numPr>
-          <w:ilvl w:val="0"/>
-          <w:numId w:val="1"/>
-        </w:numPr>
-        <w:rPr>
-          <w:lang w:val="nl-NL"/>
-        </w:rPr>
-      </w:pPr>
-      <w:r>
-        <w:rPr>
-          <w:lang w:val="nl-NL"/>
-        </w:rPr>
-        <w:t>Ask Lauren, Mabel in C</w:t>
-      </w:r>
-      <w:r>
-        <w:rPr>
-          <w:lang w:val="nl-NL"/>
-        </w:rPr>
-        <w:t>C</w:t>
       </w:r>
     </w:p>
   </w:comment>

</xml_diff>

<commit_message>
Forgot to save before committing
</commit_message>
<xml_diff>
--- a/0_Documentation/Variables of interest v2.docx
+++ b/0_Documentation/Variables of interest v2.docx
@@ -422,18 +422,193 @@
                 <w:szCs w:val="18"/>
               </w:rPr>
             </w:pPr>
+            <w:proofErr w:type="spellStart"/>
+            <w:r>
+              <w:rPr>
+                <w:rFonts w:asciiTheme="minorHAnsi" w:hAnsiTheme="minorHAnsi" w:cstheme="minorHAnsi"/>
+                <w:sz w:val="18"/>
+                <w:szCs w:val="18"/>
+              </w:rPr>
+              <w:t>fet_zikv</w:t>
+            </w:r>
+            <w:proofErr w:type="spellEnd"/>
+            <w:r>
+              <w:rPr>
+                <w:rFonts w:asciiTheme="minorHAnsi" w:hAnsiTheme="minorHAnsi" w:cstheme="minorHAnsi"/>
+                <w:sz w:val="18"/>
+                <w:szCs w:val="18"/>
+              </w:rPr>
+              <w:t xml:space="preserve"> (can</w:t>
+            </w:r>
+            <w:r>
+              <w:rPr>
+                <w:rFonts w:asciiTheme="minorHAnsi" w:hAnsiTheme="minorHAnsi" w:cstheme="minorHAnsi"/>
+                <w:sz w:val="18"/>
+                <w:szCs w:val="18"/>
+              </w:rPr>
+              <w:t xml:space="preserve"> also be defined based on other variables)</w:t>
+            </w:r>
+          </w:p>
+        </w:tc>
+        <w:tc>
+          <w:tcPr>
+            <w:tcW w:w="1334" w:type="pct"/>
+          </w:tcPr>
+          <w:p>
+            <w:pPr>
+              <w:contextualSpacing/>
+              <w:rPr>
+                <w:rFonts w:asciiTheme="minorHAnsi" w:hAnsiTheme="minorHAnsi" w:cstheme="minorHAnsi"/>
+                <w:sz w:val="18"/>
+                <w:szCs w:val="18"/>
+              </w:rPr>
+            </w:pPr>
+            <w:r>
+              <w:rPr>
+                <w:rFonts w:asciiTheme="minorHAnsi" w:hAnsiTheme="minorHAnsi" w:cstheme="minorHAnsi"/>
+                <w:sz w:val="18"/>
+                <w:szCs w:val="18"/>
+              </w:rPr>
+              <w:t>Fetal ZIKV infection? As defined by the study.</w:t>
+            </w:r>
+          </w:p>
+          <w:p>
+            <w:pPr>
+              <w:contextualSpacing/>
+              <w:rPr>
+                <w:rFonts w:asciiTheme="minorHAnsi" w:hAnsiTheme="minorHAnsi" w:cstheme="minorHAnsi"/>
+                <w:sz w:val="18"/>
+                <w:szCs w:val="18"/>
+              </w:rPr>
+            </w:pPr>
+            <w:r>
+              <w:rPr>
+                <w:rFonts w:asciiTheme="minorHAnsi" w:hAnsiTheme="minorHAnsi" w:cstheme="minorHAnsi"/>
+                <w:sz w:val="18"/>
+                <w:szCs w:val="18"/>
+              </w:rPr>
+              <w:t>0=No; 1=Yes; 888=Not reported by study</w:t>
+            </w:r>
+          </w:p>
+        </w:tc>
+        <w:tc>
+          <w:tcPr>
+            <w:tcW w:w="1171" w:type="pct"/>
+          </w:tcPr>
+          <w:p>
+            <w:pPr>
+              <w:contextualSpacing/>
+              <w:rPr>
+                <w:rFonts w:asciiTheme="minorHAnsi" w:hAnsiTheme="minorHAnsi" w:cstheme="minorHAnsi"/>
+                <w:sz w:val="18"/>
+                <w:szCs w:val="18"/>
+              </w:rPr>
+            </w:pPr>
+            <w:r>
+              <w:rPr>
+                <w:rFonts w:asciiTheme="minorHAnsi" w:hAnsiTheme="minorHAnsi" w:cstheme="minorHAnsi"/>
+                <w:sz w:val="18"/>
+                <w:szCs w:val="18"/>
+              </w:rPr>
+              <w:t>Yes</w:t>
+            </w:r>
+          </w:p>
+        </w:tc>
+        <w:tc>
+          <w:tcPr>
+            <w:tcW w:w="303" w:type="pct"/>
+          </w:tcPr>
+          <w:p>
+            <w:pPr>
+              <w:contextualSpacing/>
+              <w:rPr>
+                <w:rFonts w:asciiTheme="minorHAnsi" w:hAnsiTheme="minorHAnsi" w:cstheme="minorHAnsi"/>
+                <w:sz w:val="18"/>
+                <w:szCs w:val="18"/>
+                <w:highlight w:val="yellow"/>
+              </w:rPr>
+            </w:pPr>
+            <w:r>
+              <w:rPr>
+                <w:rFonts w:asciiTheme="minorHAnsi" w:hAnsiTheme="minorHAnsi" w:cstheme="minorHAnsi"/>
+                <w:sz w:val="18"/>
+                <w:szCs w:val="18"/>
+                <w:highlight w:val="yellow"/>
+              </w:rPr>
+              <w:t>1</w:t>
+            </w:r>
+          </w:p>
+        </w:tc>
+      </w:tr>
+      <w:tr>
+        <w:tc>
+          <w:tcPr>
+            <w:tcW w:w="429" w:type="pct"/>
+          </w:tcPr>
+          <w:p>
+            <w:pPr>
+              <w:rPr>
+                <w:rFonts w:asciiTheme="minorHAnsi" w:hAnsiTheme="minorHAnsi" w:cstheme="minorHAnsi"/>
+                <w:sz w:val="18"/>
+                <w:szCs w:val="18"/>
+              </w:rPr>
+            </w:pPr>
+            <w:r>
+              <w:rPr>
+                <w:rFonts w:asciiTheme="minorHAnsi" w:hAnsiTheme="minorHAnsi" w:cstheme="minorHAnsi"/>
+                <w:sz w:val="18"/>
+                <w:szCs w:val="18"/>
+              </w:rPr>
+              <w:t>Primary outcomes</w:t>
+            </w:r>
+          </w:p>
+        </w:tc>
+        <w:tc>
+          <w:tcPr>
+            <w:tcW w:w="714" w:type="pct"/>
+          </w:tcPr>
+          <w:p>
+            <w:pPr>
+              <w:contextualSpacing/>
+              <w:rPr>
+                <w:rFonts w:asciiTheme="minorHAnsi" w:hAnsiTheme="minorHAnsi" w:cstheme="minorHAnsi"/>
+                <w:sz w:val="18"/>
+                <w:szCs w:val="18"/>
+              </w:rPr>
+            </w:pPr>
+            <w:r>
+              <w:rPr>
+                <w:rFonts w:asciiTheme="minorHAnsi" w:hAnsiTheme="minorHAnsi" w:cstheme="minorHAnsi"/>
+                <w:sz w:val="18"/>
+                <w:szCs w:val="18"/>
+              </w:rPr>
+              <w:t xml:space="preserve">Miscarriage (&lt;20 weeks gestation) </w:t>
+            </w:r>
+          </w:p>
+        </w:tc>
+        <w:tc>
+          <w:tcPr>
+            <w:tcW w:w="1048" w:type="pct"/>
+          </w:tcPr>
+          <w:p>
+            <w:pPr>
+              <w:contextualSpacing/>
+              <w:rPr>
+                <w:rFonts w:asciiTheme="minorHAnsi" w:hAnsiTheme="minorHAnsi" w:cstheme="minorHAnsi"/>
+                <w:sz w:val="18"/>
+                <w:szCs w:val="18"/>
+              </w:rPr>
+            </w:pPr>
             <w:commentRangeStart w:id="1"/>
-            <w:proofErr w:type="spellStart"/>
-            <w:r>
-              <w:rPr>
-                <w:rFonts w:asciiTheme="minorHAnsi" w:hAnsiTheme="minorHAnsi" w:cstheme="minorHAnsi"/>
-                <w:sz w:val="18"/>
-                <w:szCs w:val="18"/>
-              </w:rPr>
-              <w:t>fet_zikv</w:t>
+            <w:r>
+              <w:rPr>
+                <w:rFonts w:asciiTheme="minorHAnsi" w:hAnsiTheme="minorHAnsi" w:cstheme="minorHAnsi"/>
+                <w:sz w:val="18"/>
+                <w:szCs w:val="18"/>
+              </w:rPr>
+              <w:t>miscarriage</w:t>
             </w:r>
             <w:commentRangeEnd w:id="1"/>
-            <w:proofErr w:type="spellEnd"/>
             <w:r>
               <w:rPr>
                 <w:rStyle w:val="CommentReference"/>
@@ -443,22 +618,6 @@
               </w:rPr>
               <w:commentReference w:id="1"/>
             </w:r>
-            <w:r>
-              <w:rPr>
-                <w:rFonts w:asciiTheme="minorHAnsi" w:hAnsiTheme="minorHAnsi" w:cstheme="minorHAnsi"/>
-                <w:sz w:val="18"/>
-                <w:szCs w:val="18"/>
-              </w:rPr>
-              <w:t xml:space="preserve"> (can</w:t>
-            </w:r>
-            <w:r>
-              <w:rPr>
-                <w:rFonts w:asciiTheme="minorHAnsi" w:hAnsiTheme="minorHAnsi" w:cstheme="minorHAnsi"/>
-                <w:sz w:val="18"/>
-                <w:szCs w:val="18"/>
-              </w:rPr>
-              <w:t xml:space="preserve"> also be defined based on other variables)</w:t>
-            </w:r>
           </w:p>
         </w:tc>
         <w:tc>
@@ -480,25 +639,35 @@
                 <w:sz w:val="18"/>
                 <w:szCs w:val="18"/>
               </w:rPr>
-              <w:t>Fetal ZIKV infection? As defined by the study.</w:t>
-            </w:r>
-          </w:p>
-          <w:p>
-            <w:pPr>
-              <w:contextualSpacing/>
-              <w:rPr>
-                <w:rFonts w:asciiTheme="minorHAnsi" w:hAnsiTheme="minorHAnsi" w:cstheme="minorHAnsi"/>
-                <w:sz w:val="18"/>
-                <w:szCs w:val="18"/>
-              </w:rPr>
-            </w:pPr>
-            <w:r>
-              <w:rPr>
-                <w:rFonts w:asciiTheme="minorHAnsi" w:hAnsiTheme="minorHAnsi" w:cstheme="minorHAnsi"/>
-                <w:sz w:val="18"/>
-                <w:szCs w:val="18"/>
-              </w:rPr>
-              <w:t>0=No; 1=Yes; 888=Not reported by study</w:t>
+              <w:t xml:space="preserve">Documented miscarriage: spontaneous loss of the product of the gestation &lt;20 </w:t>
+            </w:r>
+            <w:proofErr w:type="spellStart"/>
+            <w:r>
+              <w:rPr>
+                <w:rFonts w:asciiTheme="minorHAnsi" w:hAnsiTheme="minorHAnsi" w:cstheme="minorHAnsi"/>
+                <w:sz w:val="18"/>
+                <w:szCs w:val="18"/>
+              </w:rPr>
+              <w:t>wks</w:t>
+            </w:r>
+            <w:proofErr w:type="spellEnd"/>
+          </w:p>
+          <w:p>
+            <w:pPr>
+              <w:contextualSpacing/>
+              <w:rPr>
+                <w:rFonts w:asciiTheme="minorHAnsi" w:hAnsiTheme="minorHAnsi" w:cstheme="minorHAnsi"/>
+                <w:sz w:val="18"/>
+                <w:szCs w:val="18"/>
+              </w:rPr>
+            </w:pPr>
+            <w:r>
+              <w:rPr>
+                <w:rFonts w:asciiTheme="minorHAnsi" w:hAnsiTheme="minorHAnsi" w:cstheme="minorHAnsi"/>
+                <w:sz w:val="18"/>
+                <w:szCs w:val="18"/>
+              </w:rPr>
+              <w:t>0=No; 1=Yes; 555=Unknown; 888=Not measured by the study; 999=Missing</w:t>
             </w:r>
           </w:p>
         </w:tc>
@@ -521,8 +690,18 @@
                 <w:sz w:val="18"/>
                 <w:szCs w:val="18"/>
               </w:rPr>
-              <w:t>Yes</w:t>
-            </w:r>
+              <w:t xml:space="preserve">As </w:t>
+            </w:r>
+            <w:proofErr w:type="spellStart"/>
+            <w:r>
+              <w:rPr>
+                <w:rFonts w:asciiTheme="minorHAnsi" w:hAnsiTheme="minorHAnsi" w:cstheme="minorHAnsi"/>
+                <w:sz w:val="18"/>
+                <w:szCs w:val="18"/>
+              </w:rPr>
+              <w:t>bdeath</w:t>
+            </w:r>
+            <w:proofErr w:type="spellEnd"/>
           </w:p>
         </w:tc>
         <w:tc>
@@ -544,9 +723,9 @@
                 <w:rFonts w:asciiTheme="minorHAnsi" w:hAnsiTheme="minorHAnsi" w:cstheme="minorHAnsi"/>
                 <w:sz w:val="18"/>
                 <w:szCs w:val="18"/>
-                <w:highlight w:val="red"/>
-              </w:rPr>
-              <w:t>0</w:t>
+                <w:highlight w:val="yellow"/>
+              </w:rPr>
+              <w:t>1</w:t>
             </w:r>
           </w:p>
         </w:tc>
@@ -564,25 +743,6 @@
                 <w:szCs w:val="18"/>
               </w:rPr>
             </w:pPr>
-            <w:commentRangeStart w:id="2"/>
-            <w:r>
-              <w:rPr>
-                <w:rFonts w:asciiTheme="minorHAnsi" w:hAnsiTheme="minorHAnsi" w:cstheme="minorHAnsi"/>
-                <w:sz w:val="18"/>
-                <w:szCs w:val="18"/>
-              </w:rPr>
-              <w:t>Primary outcomes</w:t>
-            </w:r>
-            <w:commentRangeEnd w:id="2"/>
-            <w:r>
-              <w:rPr>
-                <w:rStyle w:val="CommentReference"/>
-                <w:rFonts w:ascii="Calibri" w:eastAsia="Calibri" w:hAnsi="Calibri" w:cs="Calibri"/>
-                <w:color w:val="000000"/>
-                <w:lang w:eastAsia="en-CA"/>
-              </w:rPr>
-              <w:commentReference w:id="2"/>
-            </w:r>
           </w:p>
         </w:tc>
         <w:tc>
@@ -598,14 +758,6 @@
                 <w:szCs w:val="18"/>
               </w:rPr>
             </w:pPr>
-            <w:r>
-              <w:rPr>
-                <w:rFonts w:asciiTheme="minorHAnsi" w:hAnsiTheme="minorHAnsi" w:cstheme="minorHAnsi"/>
-                <w:sz w:val="18"/>
-                <w:szCs w:val="18"/>
-              </w:rPr>
-              <w:t xml:space="preserve">Miscarriage (&lt;20 weeks gestation) </w:t>
-            </w:r>
           </w:p>
         </w:tc>
         <w:tc>
@@ -621,25 +773,16 @@
                 <w:szCs w:val="18"/>
               </w:rPr>
             </w:pPr>
-            <w:commentRangeStart w:id="3"/>
-            <w:r>
-              <w:rPr>
-                <w:rFonts w:asciiTheme="minorHAnsi" w:hAnsiTheme="minorHAnsi" w:cstheme="minorHAnsi"/>
-                <w:sz w:val="18"/>
-                <w:szCs w:val="18"/>
-              </w:rPr>
-              <w:t>miscarriage</w:t>
-            </w:r>
-            <w:commentRangeEnd w:id="3"/>
-            <w:r>
-              <w:rPr>
-                <w:rStyle w:val="CommentReference"/>
-                <w:rFonts w:ascii="Calibri" w:eastAsia="Calibri" w:hAnsi="Calibri" w:cs="Calibri"/>
-                <w:color w:val="000000"/>
-                <w:lang w:eastAsia="en-CA"/>
-              </w:rPr>
-              <w:commentReference w:id="3"/>
-            </w:r>
+            <w:proofErr w:type="spellStart"/>
+            <w:r>
+              <w:rPr>
+                <w:rFonts w:asciiTheme="minorHAnsi" w:hAnsiTheme="minorHAnsi" w:cstheme="minorHAnsi"/>
+                <w:sz w:val="18"/>
+                <w:szCs w:val="18"/>
+              </w:rPr>
+              <w:t>miscarriage_ga</w:t>
+            </w:r>
+            <w:proofErr w:type="spellEnd"/>
           </w:p>
         </w:tc>
         <w:tc>
@@ -661,171 +804,6 @@
                 <w:sz w:val="18"/>
                 <w:szCs w:val="18"/>
               </w:rPr>
-              <w:t xml:space="preserve">Documented miscarriage: spontaneous loss of the product of the gestation &lt;20 </w:t>
-            </w:r>
-            <w:proofErr w:type="spellStart"/>
-            <w:r>
-              <w:rPr>
-                <w:rFonts w:asciiTheme="minorHAnsi" w:hAnsiTheme="minorHAnsi" w:cstheme="minorHAnsi"/>
-                <w:sz w:val="18"/>
-                <w:szCs w:val="18"/>
-              </w:rPr>
-              <w:t>wks</w:t>
-            </w:r>
-            <w:proofErr w:type="spellEnd"/>
-          </w:p>
-          <w:p>
-            <w:pPr>
-              <w:contextualSpacing/>
-              <w:rPr>
-                <w:rFonts w:asciiTheme="minorHAnsi" w:hAnsiTheme="minorHAnsi" w:cstheme="minorHAnsi"/>
-                <w:sz w:val="18"/>
-                <w:szCs w:val="18"/>
-              </w:rPr>
-            </w:pPr>
-            <w:r>
-              <w:rPr>
-                <w:rFonts w:asciiTheme="minorHAnsi" w:hAnsiTheme="minorHAnsi" w:cstheme="minorHAnsi"/>
-                <w:sz w:val="18"/>
-                <w:szCs w:val="18"/>
-              </w:rPr>
-              <w:t>0=No; 1=Yes; 555=Unknown; 888=Not measured by the study; 999=Missing</w:t>
-            </w:r>
-          </w:p>
-        </w:tc>
-        <w:tc>
-          <w:tcPr>
-            <w:tcW w:w="1171" w:type="pct"/>
-          </w:tcPr>
-          <w:p>
-            <w:pPr>
-              <w:contextualSpacing/>
-              <w:rPr>
-                <w:rFonts w:asciiTheme="minorHAnsi" w:hAnsiTheme="minorHAnsi" w:cstheme="minorHAnsi"/>
-                <w:sz w:val="18"/>
-                <w:szCs w:val="18"/>
-              </w:rPr>
-            </w:pPr>
-            <w:r>
-              <w:rPr>
-                <w:rFonts w:asciiTheme="minorHAnsi" w:hAnsiTheme="minorHAnsi" w:cstheme="minorHAnsi"/>
-                <w:sz w:val="18"/>
-                <w:szCs w:val="18"/>
-              </w:rPr>
-              <w:t xml:space="preserve">As </w:t>
-            </w:r>
-            <w:proofErr w:type="spellStart"/>
-            <w:r>
-              <w:rPr>
-                <w:rFonts w:asciiTheme="minorHAnsi" w:hAnsiTheme="minorHAnsi" w:cstheme="minorHAnsi"/>
-                <w:sz w:val="18"/>
-                <w:szCs w:val="18"/>
-              </w:rPr>
-              <w:t>bdeath</w:t>
-            </w:r>
-            <w:proofErr w:type="spellEnd"/>
-          </w:p>
-        </w:tc>
-        <w:tc>
-          <w:tcPr>
-            <w:tcW w:w="303" w:type="pct"/>
-          </w:tcPr>
-          <w:p>
-            <w:pPr>
-              <w:contextualSpacing/>
-              <w:rPr>
-                <w:rFonts w:asciiTheme="minorHAnsi" w:hAnsiTheme="minorHAnsi" w:cstheme="minorHAnsi"/>
-                <w:sz w:val="18"/>
-                <w:szCs w:val="18"/>
-                <w:highlight w:val="yellow"/>
-              </w:rPr>
-            </w:pPr>
-            <w:r>
-              <w:rPr>
-                <w:rFonts w:asciiTheme="minorHAnsi" w:hAnsiTheme="minorHAnsi" w:cstheme="minorHAnsi"/>
-                <w:sz w:val="18"/>
-                <w:szCs w:val="18"/>
-                <w:highlight w:val="yellow"/>
-              </w:rPr>
-              <w:t>1</w:t>
-            </w:r>
-          </w:p>
-        </w:tc>
-      </w:tr>
-      <w:tr>
-        <w:tc>
-          <w:tcPr>
-            <w:tcW w:w="429" w:type="pct"/>
-          </w:tcPr>
-          <w:p>
-            <w:pPr>
-              <w:rPr>
-                <w:rFonts w:asciiTheme="minorHAnsi" w:hAnsiTheme="minorHAnsi" w:cstheme="minorHAnsi"/>
-                <w:sz w:val="18"/>
-                <w:szCs w:val="18"/>
-              </w:rPr>
-            </w:pPr>
-          </w:p>
-        </w:tc>
-        <w:tc>
-          <w:tcPr>
-            <w:tcW w:w="714" w:type="pct"/>
-          </w:tcPr>
-          <w:p>
-            <w:pPr>
-              <w:contextualSpacing/>
-              <w:rPr>
-                <w:rFonts w:asciiTheme="minorHAnsi" w:hAnsiTheme="minorHAnsi" w:cstheme="minorHAnsi"/>
-                <w:sz w:val="18"/>
-                <w:szCs w:val="18"/>
-              </w:rPr>
-            </w:pPr>
-          </w:p>
-        </w:tc>
-        <w:tc>
-          <w:tcPr>
-            <w:tcW w:w="1048" w:type="pct"/>
-          </w:tcPr>
-          <w:p>
-            <w:pPr>
-              <w:contextualSpacing/>
-              <w:rPr>
-                <w:rFonts w:asciiTheme="minorHAnsi" w:hAnsiTheme="minorHAnsi" w:cstheme="minorHAnsi"/>
-                <w:sz w:val="18"/>
-                <w:szCs w:val="18"/>
-              </w:rPr>
-            </w:pPr>
-            <w:proofErr w:type="spellStart"/>
-            <w:r>
-              <w:rPr>
-                <w:rFonts w:asciiTheme="minorHAnsi" w:hAnsiTheme="minorHAnsi" w:cstheme="minorHAnsi"/>
-                <w:sz w:val="18"/>
-                <w:szCs w:val="18"/>
-              </w:rPr>
-              <w:t>miscarriage_ga</w:t>
-            </w:r>
-            <w:proofErr w:type="spellEnd"/>
-          </w:p>
-        </w:tc>
-        <w:tc>
-          <w:tcPr>
-            <w:tcW w:w="1334" w:type="pct"/>
-          </w:tcPr>
-          <w:p>
-            <w:pPr>
-              <w:contextualSpacing/>
-              <w:rPr>
-                <w:rFonts w:asciiTheme="minorHAnsi" w:hAnsiTheme="minorHAnsi" w:cstheme="minorHAnsi"/>
-                <w:sz w:val="18"/>
-                <w:szCs w:val="18"/>
-              </w:rPr>
-            </w:pPr>
-            <w:r>
-              <w:rPr>
-                <w:rFonts w:asciiTheme="minorHAnsi" w:hAnsiTheme="minorHAnsi" w:cstheme="minorHAnsi"/>
-                <w:sz w:val="18"/>
-                <w:szCs w:val="18"/>
-              </w:rPr>
               <w:t>Gestational age of miscarriage (Weeks; miscarriage defined as spontaneous loss prior to 20 weeks is a miscarriage)</w:t>
             </w:r>
           </w:p>
@@ -846,7 +824,7 @@
               </w:rPr>
               <w:t xml:space="preserve">1-20 weeks; </w:t>
             </w:r>
-            <w:ins w:id="4" w:author="Damen, J.A.A. (Anneke)" w:date="2021-06-24T10:49:00Z">
+            <w:ins w:id="2" w:author="Damen, J.A.A. (Anneke)" w:date="2021-06-24T10:49:00Z">
               <w:r>
                 <w:rPr>
                   <w:rFonts w:asciiTheme="minorHAnsi" w:hAnsiTheme="minorHAnsi" w:cstheme="minorHAnsi"/>
@@ -856,16 +834,6 @@
                 <w:t>666</w:t>
               </w:r>
             </w:ins>
-            <w:del w:id="5" w:author="Damen, J.A.A. (Anneke)" w:date="2021-06-24T10:49:00Z">
-              <w:r>
-                <w:rPr>
-                  <w:rFonts w:asciiTheme="minorHAnsi" w:hAnsiTheme="minorHAnsi" w:cstheme="minorHAnsi"/>
-                  <w:sz w:val="18"/>
-                  <w:szCs w:val="18"/>
-                </w:rPr>
-                <w:delText>555</w:delText>
-              </w:r>
-            </w:del>
             <w:r>
               <w:rPr>
                 <w:rFonts w:asciiTheme="minorHAnsi" w:hAnsiTheme="minorHAnsi" w:cstheme="minorHAnsi"/>
@@ -978,7 +946,7 @@
                 <w:szCs w:val="18"/>
               </w:rPr>
             </w:pPr>
-            <w:bookmarkStart w:id="6" w:name="_Hlk71556506"/>
+            <w:bookmarkStart w:id="3" w:name="_Hlk71556506"/>
             <w:proofErr w:type="spellStart"/>
             <w:r>
               <w:rPr>
@@ -988,7 +956,7 @@
               </w:rPr>
               <w:t>loss_etiology</w:t>
             </w:r>
-            <w:bookmarkEnd w:id="6"/>
+            <w:bookmarkEnd w:id="3"/>
             <w:proofErr w:type="spellEnd"/>
           </w:p>
         </w:tc>
@@ -1520,7 +1488,7 @@
               </w:rPr>
               <w:t xml:space="preserve">1-45 weeks; </w:t>
             </w:r>
-            <w:ins w:id="7" w:author="Damen, J.A.A. (Anneke)" w:date="2021-06-24T10:50:00Z">
+            <w:ins w:id="4" w:author="Damen, J.A.A. (Anneke)" w:date="2021-06-24T10:50:00Z">
               <w:r>
                 <w:rPr>
                   <w:rFonts w:asciiTheme="minorHAnsi" w:hAnsiTheme="minorHAnsi" w:cstheme="minorHAnsi"/>
@@ -1530,16 +1498,6 @@
                 <w:t>666</w:t>
               </w:r>
             </w:ins>
-            <w:del w:id="8" w:author="Damen, J.A.A. (Anneke)" w:date="2021-06-24T10:49:00Z">
-              <w:r>
-                <w:rPr>
-                  <w:rFonts w:asciiTheme="minorHAnsi" w:hAnsiTheme="minorHAnsi" w:cstheme="minorHAnsi"/>
-                  <w:sz w:val="18"/>
-                  <w:szCs w:val="18"/>
-                </w:rPr>
-                <w:delText>555</w:delText>
-              </w:r>
-            </w:del>
             <w:r>
               <w:rPr>
                 <w:rFonts w:asciiTheme="minorHAnsi" w:hAnsiTheme="minorHAnsi" w:cstheme="minorHAnsi"/>
@@ -2291,7 +2249,7 @@
                 <w:vertAlign w:val="superscript"/>
               </w:rPr>
             </w:pPr>
-            <w:commentRangeStart w:id="9"/>
+            <w:commentRangeStart w:id="5"/>
             <w:r>
               <w:rPr>
                 <w:rFonts w:asciiTheme="minorHAnsi" w:hAnsiTheme="minorHAnsi" w:cstheme="minorHAnsi"/>
@@ -2300,7 +2258,7 @@
               </w:rPr>
               <w:t xml:space="preserve">Secondary </w:t>
             </w:r>
-            <w:commentRangeEnd w:id="9"/>
+            <w:commentRangeEnd w:id="5"/>
             <w:r>
               <w:rPr>
                 <w:rStyle w:val="CommentReference"/>
@@ -2308,7 +2266,7 @@
                 <w:color w:val="000000"/>
                 <w:lang w:eastAsia="en-CA"/>
               </w:rPr>
-              <w:commentReference w:id="9"/>
+              <w:commentReference w:id="5"/>
             </w:r>
             <w:r>
               <w:rPr>
@@ -3888,8 +3846,8 @@
                 <w:szCs w:val="18"/>
               </w:rPr>
             </w:pPr>
-            <w:commentRangeStart w:id="10"/>
-            <w:commentRangeStart w:id="11"/>
+            <w:commentRangeStart w:id="6"/>
+            <w:commentRangeStart w:id="7"/>
             <w:r>
               <w:rPr>
                 <w:rFonts w:asciiTheme="minorHAnsi" w:hAnsiTheme="minorHAnsi" w:cstheme="minorHAnsi"/>
@@ -3916,15 +3874,15 @@
               </w:rPr>
               <w:t>, macrocephaly; Z-score)</w:t>
             </w:r>
-            <w:commentRangeEnd w:id="10"/>
+            <w:commentRangeEnd w:id="6"/>
             <w:r>
               <w:rPr>
                 <w:rStyle w:val="CommentReference"/>
                 <w:rFonts w:asciiTheme="minorHAnsi" w:hAnsiTheme="minorHAnsi" w:cstheme="minorHAnsi"/>
               </w:rPr>
-              <w:commentReference w:id="10"/>
-            </w:r>
-            <w:commentRangeEnd w:id="11"/>
+              <w:commentReference w:id="6"/>
+            </w:r>
+            <w:commentRangeEnd w:id="7"/>
             <w:r>
               <w:rPr>
                 <w:rStyle w:val="CommentReference"/>
@@ -3932,7 +3890,7 @@
                 <w:color w:val="000000"/>
                 <w:lang w:eastAsia="en-CA"/>
               </w:rPr>
-              <w:commentReference w:id="11"/>
+              <w:commentReference w:id="7"/>
             </w:r>
           </w:p>
         </w:tc>
@@ -4494,7 +4452,7 @@
               </w:rPr>
               <w:t>555555=Unknown; 888</w:t>
             </w:r>
-            <w:del w:id="12" w:author="Damen, J.A.A. (Anneke)" w:date="2021-06-11T16:09:00Z">
+            <w:del w:id="8" w:author="Damen, J.A.A. (Anneke)" w:date="2021-06-11T16:09:00Z">
               <w:r>
                 <w:rPr>
                   <w:rFonts w:asciiTheme="minorHAnsi" w:hAnsiTheme="minorHAnsi" w:cstheme="minorHAnsi"/>
@@ -4512,7 +4470,7 @@
               </w:rPr>
               <w:t>=Not measure by the study; 999</w:t>
             </w:r>
-            <w:del w:id="13" w:author="Damen, J.A.A. (Anneke)" w:date="2021-06-11T16:10:00Z">
+            <w:del w:id="9" w:author="Damen, J.A.A. (Anneke)" w:date="2021-06-11T16:10:00Z">
               <w:r>
                 <w:rPr>
                   <w:rFonts w:asciiTheme="minorHAnsi" w:hAnsiTheme="minorHAnsi" w:cstheme="minorHAnsi"/>
@@ -4530,7 +4488,7 @@
               </w:rPr>
               <w:t>=Missing</w:t>
             </w:r>
-            <w:ins w:id="14" w:author="Damen, J.A.A. (Anneke)" w:date="2021-06-11T16:09:00Z">
+            <w:ins w:id="10" w:author="Damen, J.A.A. (Anneke)" w:date="2021-06-11T16:09:00Z">
               <w:r>
                 <w:rPr>
                   <w:rFonts w:asciiTheme="minorHAnsi" w:hAnsiTheme="minorHAnsi" w:cstheme="minorHAnsi"/>
@@ -4540,7 +4498,7 @@
                 <w:t xml:space="preserve">; 666= </w:t>
               </w:r>
             </w:ins>
-            <w:ins w:id="15" w:author="Damen, J.A.A. (Anneke)" w:date="2021-06-11T16:10:00Z">
+            <w:ins w:id="11" w:author="Damen, J.A.A. (Anneke)" w:date="2021-06-11T16:10:00Z">
               <w:r>
                 <w:rPr>
                   <w:rFonts w:asciiTheme="minorHAnsi" w:hAnsiTheme="minorHAnsi" w:cstheme="minorHAnsi"/>
@@ -4774,9 +4732,9 @@
                 <w:rFonts w:asciiTheme="minorHAnsi" w:hAnsiTheme="minorHAnsi" w:cstheme="minorHAnsi"/>
                 <w:sz w:val="18"/>
                 <w:szCs w:val="18"/>
-                <w:highlight w:val="red"/>
-              </w:rPr>
-              <w:t>0</w:t>
+                <w:highlight w:val="yellow"/>
+              </w:rPr>
+              <w:t>1</w:t>
             </w:r>
           </w:p>
         </w:tc>
@@ -5138,9 +5096,9 @@
                 <w:rFonts w:asciiTheme="minorHAnsi" w:hAnsiTheme="minorHAnsi" w:cstheme="minorHAnsi"/>
                 <w:sz w:val="18"/>
                 <w:szCs w:val="18"/>
-                <w:highlight w:val="red"/>
-              </w:rPr>
-              <w:t>0</w:t>
+                <w:highlight w:val="yellow"/>
+              </w:rPr>
+              <w:t>1</w:t>
             </w:r>
           </w:p>
         </w:tc>
@@ -8104,7 +8062,6 @@
                 <w:szCs w:val="18"/>
               </w:rPr>
             </w:pPr>
-            <w:commentRangeStart w:id="16"/>
             <w:r>
               <w:rPr>
                 <w:rFonts w:asciiTheme="minorHAnsi" w:hAnsiTheme="minorHAnsi" w:cstheme="minorHAnsi"/>
@@ -8113,16 +8070,6 @@
               </w:rPr>
               <w:t>educ</w:t>
             </w:r>
-            <w:commentRangeEnd w:id="16"/>
-            <w:r>
-              <w:rPr>
-                <w:rStyle w:val="CommentReference"/>
-                <w:rFonts w:ascii="Calibri" w:eastAsia="Calibri" w:hAnsi="Calibri" w:cs="Calibri"/>
-                <w:color w:val="000000"/>
-                <w:lang w:eastAsia="en-CA"/>
-              </w:rPr>
-              <w:commentReference w:id="16"/>
-            </w:r>
           </w:p>
         </w:tc>
         <w:tc>
@@ -8230,9 +8177,9 @@
                 <w:rFonts w:asciiTheme="minorHAnsi" w:hAnsiTheme="minorHAnsi" w:cstheme="minorHAnsi"/>
                 <w:sz w:val="18"/>
                 <w:szCs w:val="18"/>
-                <w:highlight w:val="red"/>
-              </w:rPr>
-              <w:t>0</w:t>
+                <w:highlight w:val="yellow"/>
+              </w:rPr>
+              <w:t>1</w:t>
             </w:r>
           </w:p>
         </w:tc>
@@ -8390,9 +8337,9 @@
                 <w:rFonts w:asciiTheme="minorHAnsi" w:hAnsiTheme="minorHAnsi" w:cstheme="minorHAnsi"/>
                 <w:sz w:val="18"/>
                 <w:szCs w:val="18"/>
-                <w:highlight w:val="red"/>
-              </w:rPr>
-              <w:t>0</w:t>
+                <w:highlight w:val="yellow"/>
+              </w:rPr>
+              <w:t>1</w:t>
             </w:r>
           </w:p>
         </w:tc>
@@ -8451,7 +8398,6 @@
                 <w:szCs w:val="18"/>
               </w:rPr>
             </w:pPr>
-            <w:commentRangeStart w:id="17"/>
             <w:r>
               <w:rPr>
                 <w:rFonts w:asciiTheme="minorHAnsi" w:hAnsiTheme="minorHAnsi" w:cstheme="minorHAnsi"/>
@@ -8460,16 +8406,6 @@
               </w:rPr>
               <w:t>ethnicity</w:t>
             </w:r>
-            <w:commentRangeEnd w:id="17"/>
-            <w:r>
-              <w:rPr>
-                <w:rStyle w:val="CommentReference"/>
-                <w:rFonts w:ascii="Calibri" w:eastAsia="Calibri" w:hAnsi="Calibri" w:cs="Calibri"/>
-                <w:color w:val="000000"/>
-                <w:lang w:eastAsia="en-CA"/>
-              </w:rPr>
-              <w:commentReference w:id="17"/>
-            </w:r>
           </w:p>
         </w:tc>
         <w:tc>
@@ -8559,9 +8495,9 @@
                 <w:rFonts w:asciiTheme="minorHAnsi" w:hAnsiTheme="minorHAnsi" w:cstheme="minorHAnsi"/>
                 <w:sz w:val="18"/>
                 <w:szCs w:val="18"/>
-                <w:highlight w:val="red"/>
-              </w:rPr>
-              <w:t>0</w:t>
+                <w:highlight w:val="yellow"/>
+              </w:rPr>
+              <w:t>1</w:t>
             </w:r>
           </w:p>
         </w:tc>
@@ -9524,17 +9460,17 @@
                 <w:rFonts w:asciiTheme="minorHAnsi" w:hAnsiTheme="minorHAnsi" w:cstheme="minorHAnsi"/>
                 <w:sz w:val="18"/>
                 <w:szCs w:val="18"/>
-                <w:highlight w:val="red"/>
-              </w:rPr>
-            </w:pPr>
-            <w:r>
-              <w:rPr>
-                <w:rFonts w:asciiTheme="minorHAnsi" w:hAnsiTheme="minorHAnsi" w:cstheme="minorHAnsi"/>
-                <w:sz w:val="18"/>
-                <w:szCs w:val="18"/>
-                <w:highlight w:val="red"/>
-              </w:rPr>
-              <w:t>0</w:t>
+                <w:highlight w:val="yellow"/>
+              </w:rPr>
+            </w:pPr>
+            <w:r>
+              <w:rPr>
+                <w:rFonts w:asciiTheme="minorHAnsi" w:hAnsiTheme="minorHAnsi" w:cstheme="minorHAnsi"/>
+                <w:sz w:val="18"/>
+                <w:szCs w:val="18"/>
+                <w:highlight w:val="yellow"/>
+              </w:rPr>
+              <w:t>1</w:t>
             </w:r>
           </w:p>
           <w:p>
@@ -12459,9 +12395,9 @@
                 <w:rFonts w:asciiTheme="minorHAnsi" w:hAnsiTheme="minorHAnsi" w:cstheme="minorHAnsi"/>
                 <w:sz w:val="18"/>
                 <w:szCs w:val="18"/>
-                <w:highlight w:val="red"/>
-              </w:rPr>
-              <w:t>0</w:t>
+                <w:highlight w:val="yellow"/>
+              </w:rPr>
+              <w:t>1</w:t>
             </w:r>
           </w:p>
         </w:tc>
@@ -13239,9 +13175,9 @@
                 <w:rFonts w:asciiTheme="minorHAnsi" w:hAnsiTheme="minorHAnsi" w:cstheme="minorHAnsi"/>
                 <w:sz w:val="18"/>
                 <w:szCs w:val="18"/>
-                <w:highlight w:val="red"/>
-              </w:rPr>
-              <w:t>0</w:t>
+                <w:highlight w:val="yellow"/>
+              </w:rPr>
+              <w:t>1</w:t>
             </w:r>
           </w:p>
         </w:tc>
@@ -13409,9 +13345,9 @@
                 <w:rFonts w:asciiTheme="minorHAnsi" w:hAnsiTheme="minorHAnsi" w:cstheme="minorHAnsi"/>
                 <w:sz w:val="18"/>
                 <w:szCs w:val="18"/>
-                <w:highlight w:val="red"/>
-              </w:rPr>
-              <w:t>0</w:t>
+                <w:highlight w:val="yellow"/>
+              </w:rPr>
+              <w:t>1</w:t>
             </w:r>
           </w:p>
         </w:tc>
@@ -13561,7 +13497,7 @@
               </w:rPr>
               <w:t xml:space="preserve">, </w:t>
             </w:r>
-            <w:commentRangeStart w:id="18"/>
+            <w:commentRangeStart w:id="12"/>
             <w:proofErr w:type="spellStart"/>
             <w:r>
               <w:rPr>
@@ -13571,7 +13507,7 @@
               </w:rPr>
               <w:t>toxo</w:t>
             </w:r>
-            <w:commentRangeEnd w:id="18"/>
+            <w:commentRangeEnd w:id="12"/>
             <w:proofErr w:type="spellEnd"/>
             <w:r>
               <w:rPr>
@@ -13580,7 +13516,7 @@
                 <w:color w:val="000000"/>
                 <w:lang w:eastAsia="en-CA"/>
               </w:rPr>
-              <w:commentReference w:id="18"/>
+              <w:commentReference w:id="12"/>
             </w:r>
             <w:r>
               <w:rPr>
@@ -15142,44 +15078,7 @@
       </w:r>
     </w:p>
   </w:comment>
-  <w:comment w:id="1" w:author="Damen, J.A.A. (Anneke)" w:date="2021-06-24T11:09:00Z" w:initials="DJ(">
-    <w:p>
-      <w:pPr>
-        <w:pStyle w:val="CommentText"/>
-      </w:pPr>
-      <w:r>
-        <w:rPr>
-          <w:rStyle w:val="CommentReference"/>
-        </w:rPr>
-        <w:annotationRef/>
-      </w:r>
-      <w:r>
-        <w:t>Question: are there also other variables related to fetal ZIKV infection? I can only find variables related to maternal ZIKV infection.</w:t>
-      </w:r>
-    </w:p>
-  </w:comment>
-  <w:comment w:id="2" w:author="Damen, J.A.A. (Anneke)" w:date="2021-06-24T10:55:00Z" w:initials="DJ(">
-    <w:p>
-      <w:pPr>
-        <w:pStyle w:val="CommentText"/>
-      </w:pPr>
-      <w:r>
-        <w:rPr>
-          <w:rStyle w:val="CommentReference"/>
-        </w:rPr>
-        <w:annotationRef/>
-      </w:r>
-      <w:proofErr w:type="spellStart"/>
-      <w:r>
-        <w:t>Brazil_RiodeJaneiro_Cunha</w:t>
-      </w:r>
-      <w:proofErr w:type="spellEnd"/>
-      <w:r>
-        <w:t xml:space="preserve"> might also include women that are not pregnant -&gt; should we exclude these from analyses? As none of the outcomes are applicable if a woman is not pregnant. Is it possible to exclude them? Is there a variable indicating whether a woman was pregnant or not?</w:t>
-      </w:r>
-    </w:p>
-  </w:comment>
-  <w:comment w:id="3" w:author="Damen, J.A.A. (Anneke)" w:date="2021-03-12T15:32:00Z" w:initials="DJ(">
+  <w:comment w:id="1" w:author="Damen, J.A.A. (Anneke)" w:date="2021-03-12T15:32:00Z" w:initials="DJ(">
     <w:p>
       <w:pPr>
         <w:pStyle w:val="CommentText"/>
@@ -15195,7 +15094,7 @@
       </w:r>
     </w:p>
   </w:comment>
-  <w:comment w:id="9" w:author="Damen, J.A.A. (Anneke)" w:date="2021-03-12T15:58:00Z" w:initials="DJ(">
+  <w:comment w:id="5" w:author="Damen, J.A.A. (Anneke)" w:date="2021-03-12T15:58:00Z" w:initials="DJ(">
     <w:p>
       <w:pPr>
         <w:pStyle w:val="CommentText"/>
@@ -15222,7 +15121,7 @@
       </w:r>
     </w:p>
   </w:comment>
-  <w:comment w:id="10" w:author="MC" w:date="2021-01-21T14:21:00Z" w:initials="MCM">
+  <w:comment w:id="6" w:author="MC" w:date="2021-01-21T20:21:00Z" w:initials="MCM">
     <w:p>
       <w:pPr>
         <w:pStyle w:val="CommentText"/>
@@ -15302,7 +15201,7 @@
       </w:r>
     </w:p>
   </w:comment>
-  <w:comment w:id="11" w:author="Damen, J.A.A. (Anneke)" w:date="2021-07-23T10:18:00Z" w:initials="DJ(">
+  <w:comment w:id="7" w:author="Damen, J.A.A. (Anneke)" w:date="2021-07-23T10:18:00Z" w:initials="DJ(">
     <w:p>
       <w:pPr>
         <w:pStyle w:val="CommentText"/>
@@ -15318,39 +15217,7 @@
       </w:r>
     </w:p>
   </w:comment>
-  <w:comment w:id="16" w:author="Damen, J.A.A. (Anneke)" w:date="2021-03-03T13:16:00Z" w:initials="DJ(">
-    <w:p>
-      <w:pPr>
-        <w:pStyle w:val="CommentText"/>
-      </w:pPr>
-      <w:r>
-        <w:rPr>
-          <w:rStyle w:val="CommentReference"/>
-        </w:rPr>
-        <w:annotationRef/>
-      </w:r>
-      <w:r>
-        <w:t>In the dataset, values range from 0 to 20. What do these values mean?</w:t>
-      </w:r>
-    </w:p>
-  </w:comment>
-  <w:comment w:id="17" w:author="Damen, J.A.A. (Anneke)" w:date="2021-03-03T13:18:00Z" w:initials="DJ(">
-    <w:p>
-      <w:pPr>
-        <w:pStyle w:val="CommentText"/>
-      </w:pPr>
-      <w:r>
-        <w:rPr>
-          <w:rStyle w:val="CommentReference"/>
-        </w:rPr>
-        <w:annotationRef/>
-      </w:r>
-      <w:r>
-        <w:t>In the dataset I also have 47 records with 6. What does this mean?</w:t>
-      </w:r>
-    </w:p>
-  </w:comment>
-  <w:comment w:id="18" w:author="Damen, J.A.A. (Anneke)" w:date="2021-07-08T15:26:00Z" w:initials="DJ(">
+  <w:comment w:id="12" w:author="Damen, J.A.A. (Anneke)" w:date="2021-07-08T15:26:00Z" w:initials="DJ(">
     <w:p>
       <w:pPr>
         <w:pStyle w:val="CommentText"/>
@@ -15390,14 +15257,10 @@
 <file path=word/commentsExtended.xml><?xml version="1.0" encoding="utf-8"?>
 <w15:commentsEx xmlns:wpc="http://schemas.microsoft.com/office/word/2010/wordprocessingCanvas" xmlns:cx="http://schemas.microsoft.com/office/drawing/2014/chartex" xmlns:cx1="http://schemas.microsoft.com/office/drawing/2015/9/8/chartex" xmlns:cx2="http://schemas.microsoft.com/office/drawing/2015/10/21/chartex" xmlns:cx3="http://schemas.microsoft.com/office/drawing/2016/5/9/chartex" xmlns:cx4="http://schemas.microsoft.com/office/drawing/2016/5/10/chartex" xmlns:cx5="http://schemas.microsoft.com/office/drawing/2016/5/11/chartex" xmlns:cx6="http://schemas.microsoft.com/office/drawing/2016/5/12/chartex" xmlns:cx7="http://schemas.microsoft.com/office/drawing/2016/5/13/chartex" xmlns:cx8="http://schemas.microsoft.com/office/drawing/2016/5/14/chartex" xmlns:mc="http://schemas.openxmlformats.org/markup-compatibility/2006" xmlns:aink="http://schemas.microsoft.com/office/drawing/2016/ink" xmlns:am3d="http://schemas.microsoft.com/office/drawing/2017/model3d" xmlns:o="urn:schemas-microsoft-com:office:office" xmlns:r="http://schemas.openxmlformats.org/officeDocument/2006/relationships" xmlns:m="http://schemas.openxmlformats.org/officeDocument/2006/math" xmlns:v="urn:schemas-microsoft-com:vml" xmlns:wp14="http://schemas.microsoft.com/office/word/2010/wordprocessingDrawing" xmlns:wp="http://schemas.openxmlformats.org/drawingml/2006/wordprocessingDrawing" xmlns:w10="urn:schemas-microsoft-com:office:word" xmlns:w="http://schemas.openxmlformats.org/wordprocessingml/2006/main" xmlns:w14="http://schemas.microsoft.com/office/word/2010/wordml" xmlns:w15="http://schemas.microsoft.com/office/word/2012/wordml" xmlns:w16cex="http://schemas.microsoft.com/office/word/2018/wordml/cex" xmlns:w16cid="http://schemas.microsoft.com/office/word/2016/wordml/cid" xmlns:w16="http://schemas.microsoft.com/office/word/2018/wordml" xmlns:w16sdtdh="http://schemas.microsoft.com/office/word/2020/wordml/sdtdatahash" xmlns:w16se="http://schemas.microsoft.com/office/word/2015/wordml/symex" xmlns:wpg="http://schemas.microsoft.com/office/word/2010/wordprocessingGroup" xmlns:wpi="http://schemas.microsoft.com/office/word/2010/wordprocessingInk" xmlns:wne="http://schemas.microsoft.com/office/word/2006/wordml" xmlns:wps="http://schemas.microsoft.com/office/word/2010/wordprocessingShape" mc:Ignorable="w14 w15 w16se w16cid w16 w16cex w16sdtdh wp14">
   <w15:commentEx w15:paraId="296D3DC7" w15:done="0"/>
-  <w15:commentEx w15:paraId="591E80D7" w15:done="0"/>
-  <w15:commentEx w15:paraId="2B0669CF" w15:done="0"/>
   <w15:commentEx w15:paraId="1B4953C1" w15:done="0"/>
   <w15:commentEx w15:paraId="7AADFDD1" w15:done="0"/>
   <w15:commentEx w15:paraId="1EBB6C6A" w15:done="0"/>
   <w15:commentEx w15:paraId="6DCB7A5E" w15:paraIdParent="1EBB6C6A" w15:done="0"/>
-  <w15:commentEx w15:paraId="18B15EDB" w15:done="0"/>
-  <w15:commentEx w15:paraId="4E6F441B" w15:done="0"/>
   <w15:commentEx w15:paraId="617DF1B9" w15:done="0"/>
 </w15:commentsEx>
 </file>
@@ -15405,14 +15268,10 @@
 <file path=word/commentsExtensible.xml><?xml version="1.0" encoding="utf-8"?>
 <w16cex:commentsExtensible xmlns:wpc="http://schemas.microsoft.com/office/word/2010/wordprocessingCanvas" xmlns:cx="http://schemas.microsoft.com/office/drawing/2014/chartex" xmlns:cx1="http://schemas.microsoft.com/office/drawing/2015/9/8/chartex" xmlns:cx2="http://schemas.microsoft.com/office/drawing/2015/10/21/chartex" xmlns:cx3="http://schemas.microsoft.com/office/drawing/2016/5/9/chartex" xmlns:cx4="http://schemas.microsoft.com/office/drawing/2016/5/10/chartex" xmlns:cx5="http://schemas.microsoft.com/office/drawing/2016/5/11/chartex" xmlns:cx6="http://schemas.microsoft.com/office/drawing/2016/5/12/chartex" xmlns:cx7="http://schemas.microsoft.com/office/drawing/2016/5/13/chartex" xmlns:cx8="http://schemas.microsoft.com/office/drawing/2016/5/14/chartex" xmlns:mc="http://schemas.openxmlformats.org/markup-compatibility/2006" xmlns:aink="http://schemas.microsoft.com/office/drawing/2016/ink" xmlns:am3d="http://schemas.microsoft.com/office/drawing/2017/model3d" xmlns:o="urn:schemas-microsoft-com:office:office" xmlns:r="http://schemas.openxmlformats.org/officeDocument/2006/relationships" xmlns:m="http://schemas.openxmlformats.org/officeDocument/2006/math" xmlns:v="urn:schemas-microsoft-com:vml" xmlns:wp14="http://schemas.microsoft.com/office/word/2010/wordprocessingDrawing" xmlns:wp="http://schemas.openxmlformats.org/drawingml/2006/wordprocessingDrawing" xmlns:w10="urn:schemas-microsoft-com:office:word" xmlns:w="http://schemas.openxmlformats.org/wordprocessingml/2006/main" xmlns:w14="http://schemas.microsoft.com/office/word/2010/wordml" xmlns:w15="http://schemas.microsoft.com/office/word/2012/wordml" xmlns:w16cex="http://schemas.microsoft.com/office/word/2018/wordml/cex" xmlns:w16cid="http://schemas.microsoft.com/office/word/2016/wordml/cid" xmlns:w16="http://schemas.microsoft.com/office/word/2018/wordml" xmlns:w16sdtdh="http://schemas.microsoft.com/office/word/2020/wordml/sdtdatahash" xmlns:w16se="http://schemas.microsoft.com/office/word/2015/wordml/symex" xmlns:wpg="http://schemas.microsoft.com/office/word/2010/wordprocessingGroup" xmlns:wpi="http://schemas.microsoft.com/office/word/2010/wordprocessingInk" xmlns:wne="http://schemas.microsoft.com/office/word/2006/wordml" xmlns:wps="http://schemas.microsoft.com/office/word/2010/wordprocessingShape" mc:Ignorable="w14 w15 w16se w16cid w16 w16cex w16sdtdh wp14">
   <w16cex:commentExtensible w16cex:durableId="24A03B05" w16cex:dateUtc="2021-07-19T15:55:00Z"/>
-  <w16cex:commentExtensible w16cex:durableId="247EE65C" w16cex:dateUtc="2021-06-24T09:09:00Z"/>
-  <w16cex:commentExtensible w16cex:durableId="247EE32A" w16cex:dateUtc="2021-06-24T08:55:00Z"/>
   <w16cex:commentExtensible w16cex:durableId="23F607FC" w16cex:dateUtc="2021-03-12T14:32:00Z"/>
   <w16cex:commentExtensible w16cex:durableId="23F60E39" w16cex:dateUtc="2021-03-12T14:58:00Z"/>
   <w16cex:commentExtensible w16cex:durableId="23B40C5E" w16cex:dateUtc="2021-01-21T19:21:00Z"/>
   <w16cex:commentExtensible w16cex:durableId="24A515D9" w16cex:dateUtc="2021-07-23T08:18:00Z"/>
-  <w16cex:commentExtensible w16cex:durableId="23EA0A99" w16cex:dateUtc="2021-03-03T12:16:00Z"/>
-  <w16cex:commentExtensible w16cex:durableId="23EA0B30" w16cex:dateUtc="2021-03-03T12:18:00Z"/>
   <w16cex:commentExtensible w16cex:durableId="24919788" w16cex:dateUtc="2021-07-08T13:26:00Z"/>
 </w16cex:commentsExtensible>
 </file>
@@ -15420,14 +15279,10 @@
 <file path=word/commentsIds.xml><?xml version="1.0" encoding="utf-8"?>
 <w16cid:commentsIds xmlns:wpc="http://schemas.microsoft.com/office/word/2010/wordprocessingCanvas" xmlns:cx="http://schemas.microsoft.com/office/drawing/2014/chartex" xmlns:cx1="http://schemas.microsoft.com/office/drawing/2015/9/8/chartex" xmlns:cx2="http://schemas.microsoft.com/office/drawing/2015/10/21/chartex" xmlns:cx3="http://schemas.microsoft.com/office/drawing/2016/5/9/chartex" xmlns:cx4="http://schemas.microsoft.com/office/drawing/2016/5/10/chartex" xmlns:cx5="http://schemas.microsoft.com/office/drawing/2016/5/11/chartex" xmlns:cx6="http://schemas.microsoft.com/office/drawing/2016/5/12/chartex" xmlns:cx7="http://schemas.microsoft.com/office/drawing/2016/5/13/chartex" xmlns:cx8="http://schemas.microsoft.com/office/drawing/2016/5/14/chartex" xmlns:mc="http://schemas.openxmlformats.org/markup-compatibility/2006" xmlns:aink="http://schemas.microsoft.com/office/drawing/2016/ink" xmlns:am3d="http://schemas.microsoft.com/office/drawing/2017/model3d" xmlns:o="urn:schemas-microsoft-com:office:office" xmlns:r="http://schemas.openxmlformats.org/officeDocument/2006/relationships" xmlns:m="http://schemas.openxmlformats.org/officeDocument/2006/math" xmlns:v="urn:schemas-microsoft-com:vml" xmlns:wp14="http://schemas.microsoft.com/office/word/2010/wordprocessingDrawing" xmlns:wp="http://schemas.openxmlformats.org/drawingml/2006/wordprocessingDrawing" xmlns:w10="urn:schemas-microsoft-com:office:word" xmlns:w="http://schemas.openxmlformats.org/wordprocessingml/2006/main" xmlns:w14="http://schemas.microsoft.com/office/word/2010/wordml" xmlns:w15="http://schemas.microsoft.com/office/word/2012/wordml" xmlns:w16cex="http://schemas.microsoft.com/office/word/2018/wordml/cex" xmlns:w16cid="http://schemas.microsoft.com/office/word/2016/wordml/cid" xmlns:w16="http://schemas.microsoft.com/office/word/2018/wordml" xmlns:w16sdtdh="http://schemas.microsoft.com/office/word/2020/wordml/sdtdatahash" xmlns:w16se="http://schemas.microsoft.com/office/word/2015/wordml/symex" xmlns:wpg="http://schemas.microsoft.com/office/word/2010/wordprocessingGroup" xmlns:wpi="http://schemas.microsoft.com/office/word/2010/wordprocessingInk" xmlns:wne="http://schemas.microsoft.com/office/word/2006/wordml" xmlns:wps="http://schemas.microsoft.com/office/word/2010/wordprocessingShape" mc:Ignorable="w14 w15 w16se w16cid w16 w16cex w16sdtdh wp14">
   <w16cid:commentId w16cid:paraId="296D3DC7" w16cid:durableId="24A03B05"/>
-  <w16cid:commentId w16cid:paraId="591E80D7" w16cid:durableId="247EE65C"/>
-  <w16cid:commentId w16cid:paraId="2B0669CF" w16cid:durableId="247EE32A"/>
   <w16cid:commentId w16cid:paraId="1B4953C1" w16cid:durableId="23F607FC"/>
   <w16cid:commentId w16cid:paraId="7AADFDD1" w16cid:durableId="23F60E39"/>
   <w16cid:commentId w16cid:paraId="1EBB6C6A" w16cid:durableId="23B40C5E"/>
   <w16cid:commentId w16cid:paraId="6DCB7A5E" w16cid:durableId="24A515D9"/>
-  <w16cid:commentId w16cid:paraId="18B15EDB" w16cid:durableId="23EA0A99"/>
-  <w16cid:commentId w16cid:paraId="4E6F441B" w16cid:durableId="23EA0B30"/>
   <w16cid:commentId w16cid:paraId="617DF1B9" w16cid:durableId="24919788"/>
 </w16cid:commentsIds>
 </file>

</xml_diff>